<commit_message>
Updated the design with the new VRS conditioning circuit
</commit_message>
<xml_diff>
--- a/ProgressDiary.docx
+++ b/ProgressDiary.docx
@@ -1,41 +1,27 @@
 
 <file path=word/document.xml><?xml version="1.0" encoding="utf-8"?>
-<w:document xmlns:o="urn:schemas-microsoft-com:office:office" xmlns:r="http://schemas.openxmlformats.org/officeDocument/2006/relationships" xmlns:v="urn:schemas-microsoft-com:vml" xmlns:w="http://schemas.openxmlformats.org/wordprocessingml/2006/main" xmlns:w10="urn:schemas-microsoft-com:office:word" xmlns:wp="http://schemas.openxmlformats.org/drawingml/2006/wordprocessingDrawing">
+<w:document xmlns:wpc="http://schemas.microsoft.com/office/word/2010/wordprocessingCanvas" xmlns:mo="http://schemas.microsoft.com/office/mac/office/2008/main" xmlns:mc="http://schemas.openxmlformats.org/markup-compatibility/2006" xmlns:mv="urn:schemas-microsoft-com:mac:vml" xmlns:o="urn:schemas-microsoft-com:office:office" xmlns:r="http://schemas.openxmlformats.org/officeDocument/2006/relationships" xmlns:m="http://schemas.openxmlformats.org/officeDocument/2006/math" xmlns:v="urn:schemas-microsoft-com:vml" xmlns:wp14="http://schemas.microsoft.com/office/word/2010/wordprocessingDrawing" xmlns:wp="http://schemas.openxmlformats.org/drawingml/2006/wordprocessingDrawing" xmlns:w10="urn:schemas-microsoft-com:office:word" xmlns:w="http://schemas.openxmlformats.org/wordprocessingml/2006/main" xmlns:w14="http://schemas.microsoft.com/office/word/2010/wordml" xmlns:wpg="http://schemas.microsoft.com/office/word/2010/wordprocessingGroup" xmlns:wpi="http://schemas.microsoft.com/office/word/2010/wordprocessingInk" xmlns:wne="http://schemas.microsoft.com/office/word/2006/wordml" xmlns:wps="http://schemas.microsoft.com/office/word/2010/wordprocessingShape" mc:Ignorable="w14 wp14">
   <w:body>
     <w:p>
       <w:pPr>
-        <w:pStyle w:val="Normal"/>
         <w:jc w:val="center"/>
-        <w:rPr/>
       </w:pPr>
       <w:r>
-        <w:rPr/>
         <w:t>Diary</w:t>
       </w:r>
     </w:p>
     <w:p>
       <w:pPr>
-        <w:pStyle w:val="Normal"/>
         <w:jc w:val="center"/>
-        <w:rPr/>
       </w:pPr>
-      <w:r>
-        <w:rPr/>
-      </w:r>
     </w:p>
     <w:p>
       <w:pPr>
-        <w:pStyle w:val="Normal"/>
         <w:jc w:val="center"/>
-        <w:rPr/>
       </w:pPr>
-      <w:r>
-        <w:rPr/>
-      </w:r>
     </w:p>
     <w:p>
       <w:pPr>
-        <w:pStyle w:val="Normal"/>
         <w:rPr>
           <w:b/>
           <w:bCs/>
@@ -50,27 +36,21 @@
       </w:r>
     </w:p>
     <w:p>
+      <w:r>
+        <w:t xml:space="preserve">I was not able to get the fancy transistors to work – I am glad I had some IRF840. I was able to shoot the spark using </w:t>
+      </w:r>
+      <w:proofErr w:type="spellStart"/>
+      <w:r>
+        <w:t>Arduino</w:t>
+      </w:r>
+      <w:proofErr w:type="spellEnd"/>
+      <w:r>
+        <w:t>.</w:t>
+      </w:r>
+    </w:p>
+    <w:p/>
+    <w:p>
       <w:pPr>
-        <w:pStyle w:val="Normal"/>
-        <w:rPr/>
-      </w:pPr>
-      <w:r>
-        <w:rPr/>
-        <w:t>I was not able to get the fancy transistors to work – I am glad I had some IRF840. I was able to shoot the spark using Arduino.</w:t>
-      </w:r>
-    </w:p>
-    <w:p>
-      <w:pPr>
-        <w:pStyle w:val="Normal"/>
-        <w:rPr/>
-      </w:pPr>
-      <w:r>
-        <w:rPr/>
-      </w:r>
-    </w:p>
-    <w:p>
-      <w:pPr>
-        <w:pStyle w:val="Normal"/>
         <w:rPr>
           <w:b/>
           <w:bCs/>
@@ -85,25 +65,26 @@
       </w:r>
     </w:p>
     <w:p>
-      <w:pPr>
-        <w:pStyle w:val="Normal"/>
-        <w:rPr/>
-      </w:pPr>
-      <w:r>
-        <w:rPr/>
-        <w:t>Connected the starter relay so now we are not welding when cranking :) Works pretty well. Hooked it up to the handlebar switch with  a little light indicating that we're ON.</w:t>
-      </w:r>
-    </w:p>
-    <w:p>
-      <w:pPr>
-        <w:pStyle w:val="Normal"/>
-        <w:rPr/>
-      </w:pPr>
-      <w:r>
-        <w:rPr/>
+      <w:r>
+        <w:t xml:space="preserve">Connected the starter relay so now we are not welding when cranking :) Works pretty well. </w:t>
+      </w:r>
+      <w:r>
+        <w:t xml:space="preserve">Hooked it up to the handlebar switch </w:t>
+      </w:r>
+      <w:proofErr w:type="gramStart"/>
+      <w:r>
+        <w:t>with  a</w:t>
+      </w:r>
+      <w:proofErr w:type="gramEnd"/>
+      <w:r>
+        <w:t xml:space="preserve"> little light indicating that we're ON.</w:t>
+      </w:r>
+    </w:p>
+    <w:p>
+      <w:r>
         <w:t xml:space="preserve">Got some sparks going: </w:t>
       </w:r>
-      <w:hyperlink r:id="rId2">
+      <w:hyperlink r:id="rId5">
         <w:r>
           <w:rPr>
             <w:rStyle w:val="InternetLink"/>
@@ -112,22 +93,15 @@
         </w:r>
       </w:hyperlink>
       <w:r>
-        <w:rPr/>
-        <w:t xml:space="preserve"> theoretically timed correctly. There's plenty of noise visible on the scope though...</w:t>
-      </w:r>
-    </w:p>
+        <w:t xml:space="preserve"> theoretically timed correctly. There's ple</w:t>
+      </w:r>
+      <w:r>
+        <w:t>nty of noise visible on the scope though...</w:t>
+      </w:r>
+    </w:p>
+    <w:p/>
     <w:p>
       <w:pPr>
-        <w:pStyle w:val="Normal"/>
-        <w:rPr/>
-      </w:pPr>
-      <w:r>
-        <w:rPr/>
-      </w:r>
-    </w:p>
-    <w:p>
-      <w:pPr>
-        <w:pStyle w:val="Normal"/>
         <w:rPr>
           <w:b/>
         </w:rPr>
@@ -140,37 +114,47 @@
       </w:r>
     </w:p>
     <w:p>
+      <w:r>
+        <w:t xml:space="preserve">Tried with MK02. I was able to pretty much reproduce the ignition functionality BUT… there </w:t>
+      </w:r>
+      <w:proofErr w:type="gramStart"/>
+      <w:r>
+        <w:t>was</w:t>
+      </w:r>
+      <w:proofErr w:type="gramEnd"/>
+      <w:r>
+        <w:t xml:space="preserve"> lots of missed time slots, plenty of noise (a lot of it caused by having </w:t>
+      </w:r>
+      <w:proofErr w:type="spellStart"/>
+      <w:r>
+        <w:t>macbook</w:t>
+      </w:r>
+      <w:proofErr w:type="spellEnd"/>
+      <w:r>
+        <w:t xml:space="preserve"> connector to the wall).</w:t>
+      </w:r>
+      <w:r>
+        <w:t xml:space="preserve">  … AND … 3.3 V </w:t>
+      </w:r>
+      <w:proofErr w:type="spellStart"/>
+      <w:proofErr w:type="gramStart"/>
+      <w:r>
+        <w:t>ain’t</w:t>
+      </w:r>
+      <w:proofErr w:type="spellEnd"/>
+      <w:proofErr w:type="gramEnd"/>
+      <w:r>
+        <w:t xml:space="preserve"> enough to drive IRF840 to fire a spark…</w:t>
+      </w:r>
+    </w:p>
+    <w:p>
+      <w:r>
+        <w:t>Fabricated some wiring for the VRS sensors (both cam and crank with ground straight to the battery).</w:t>
+      </w:r>
+    </w:p>
+    <w:p/>
+    <w:p>
       <w:pPr>
-        <w:pStyle w:val="Normal"/>
-        <w:rPr/>
-      </w:pPr>
-      <w:r>
-        <w:rPr/>
-        <w:t>Tried with MK02. I was able to pretty much reproduce the ignition functionality BUT… there was lots of missed time slots, plenty of noise (a lot of it caused by having macbook connector to the wall).  … AND … 3.3 V ain’t enough to drive IRF840 to fire a spark…</w:t>
-      </w:r>
-    </w:p>
-    <w:p>
-      <w:pPr>
-        <w:pStyle w:val="Normal"/>
-        <w:rPr/>
-      </w:pPr>
-      <w:r>
-        <w:rPr/>
-        <w:t>Fabricated some wiring for the VRS sensors (both cam and crank with ground straight to the battery).</w:t>
-      </w:r>
-    </w:p>
-    <w:p>
-      <w:pPr>
-        <w:pStyle w:val="Normal"/>
-        <w:rPr/>
-      </w:pPr>
-      <w:r>
-        <w:rPr/>
-      </w:r>
-    </w:p>
-    <w:p>
-      <w:pPr>
-        <w:pStyle w:val="Normal"/>
         <w:rPr>
           <w:b/>
           <w:bCs/>
@@ -185,213 +169,270 @@
       </w:r>
     </w:p>
     <w:p>
+      <w:r>
+        <w:t>Built some additional harnesses and ran out of the black wire [sic</w:t>
+      </w:r>
+      <w:proofErr w:type="gramStart"/>
+      <w:r>
+        <w:t>!,</w:t>
+      </w:r>
+      <w:proofErr w:type="gramEnd"/>
+      <w:r>
+        <w:t xml:space="preserve"> </w:t>
+      </w:r>
+      <w:proofErr w:type="spellStart"/>
+      <w:r>
+        <w:t>lol</w:t>
+      </w:r>
+      <w:proofErr w:type="spellEnd"/>
+      <w:r>
+        <w:t>].  Figu</w:t>
+      </w:r>
+      <w:r>
+        <w:t>red out the fuel pump relay, tried to start the motor but I could not get it running. After modifying some of the code (mostly by removing ALL computations from the ISRs) it seemed like it wanted to start. Started some spreadsheets to come up with equation</w:t>
+      </w:r>
+      <w:r>
+        <w:t>s for the reference REQ_FUEL.</w:t>
+      </w:r>
+    </w:p>
+    <w:p/>
+    <w:p>
       <w:pPr>
-        <w:pStyle w:val="Normal"/>
         <w:rPr>
-          <w:b w:val="false"/>
-          <w:bCs w:val="false"/>
+          <w:b/>
         </w:rPr>
       </w:pPr>
       <w:r>
         <w:rPr>
-          <w:b w:val="false"/>
-          <w:bCs w:val="false"/>
+          <w:b/>
         </w:rPr>
-        <w:t>Built some additional harnesses and ran out of the black wire [sic!, lol].  Figured out the fuel pump relay, tried to start the motor but I could not get it running. After modifying some of the code (mostly by removing ALL computations from the ISRs) it seemed like it wanted to start. Started some spreadsheets to come up with equations for the reference REQ_FUEL.</w:t>
-      </w:r>
-    </w:p>
+        <w:t>Apr 25 2016</w:t>
+      </w:r>
+    </w:p>
+    <w:p>
+      <w:r>
+        <w:t xml:space="preserve">Just measured the output impedance of the VRS on the cam </w:t>
+      </w:r>
+      <w:r>
+        <w:t xml:space="preserve">and crank </w:t>
+      </w:r>
+      <w:r>
+        <w:t xml:space="preserve">and it is </w:t>
+      </w:r>
+      <w:bookmarkStart w:id="0" w:name="_GoBack"/>
+      <w:r>
+        <w:rPr>
+          <w:b/>
+        </w:rPr>
+        <w:t>550 ohm</w:t>
+      </w:r>
+      <w:bookmarkEnd w:id="0"/>
+      <w:r>
+        <w:t>.</w:t>
+      </w:r>
+    </w:p>
+    <w:p/>
     <w:sectPr>
-      <w:type w:val="nextPage"/>
       <w:pgSz w:w="12240" w:h="15840"/>
-      <w:pgMar w:left="1800" w:right="1800" w:header="0" w:top="1440" w:footer="0" w:bottom="1440" w:gutter="0"/>
-      <w:pgNumType w:fmt="decimal"/>
-      <w:formProt w:val="false"/>
-      <w:textDirection w:val="lrTb"/>
-      <w:docGrid w:type="default" w:linePitch="360" w:charSpace="4294961151"/>
+      <w:pgMar w:top="1440" w:right="1800" w:bottom="1440" w:left="1800" w:header="0" w:footer="0" w:gutter="0"/>
+      <w:cols w:space="720"/>
+      <w:formProt w:val="0"/>
+      <w:docGrid w:linePitch="360" w:charSpace="-6145"/>
     </w:sectPr>
   </w:body>
 </w:document>
 </file>
 
 <file path=word/styles.xml><?xml version="1.0" encoding="utf-8"?>
-<w:styles xmlns:w="http://schemas.openxmlformats.org/wordprocessingml/2006/main">
+<w:styles xmlns:mc="http://schemas.openxmlformats.org/markup-compatibility/2006" xmlns:r="http://schemas.openxmlformats.org/officeDocument/2006/relationships" xmlns:w="http://schemas.openxmlformats.org/wordprocessingml/2006/main" xmlns:w14="http://schemas.microsoft.com/office/word/2010/wordml" mc:Ignorable="w14">
   <w:docDefaults>
     <w:rPrDefault>
       <w:rPr>
-        <w:rFonts w:ascii="Cambria" w:hAnsi="Cambria" w:eastAsia="Droid Sans Fallback" w:cs="Times New Roman"/>
+        <w:rFonts w:ascii="Cambria" w:eastAsia="Droid Sans Fallback" w:hAnsi="Cambria" w:cs="Times New Roman"/>
         <w:sz w:val="24"/>
         <w:szCs w:val="24"/>
         <w:lang w:val="en-US" w:eastAsia="en-US" w:bidi="ar-SA"/>
       </w:rPr>
     </w:rPrDefault>
-    <w:pPrDefault>
-      <w:pPr/>
-    </w:pPrDefault>
+    <w:pPrDefault/>
   </w:docDefaults>
-  <w:latentStyles w:count="276" w:defQFormat="0" w:defUnhideWhenUsed="1" w:defSemiHidden="1" w:defUIPriority="99" w:defLockedState="0">
-    <w:lsdException w:qFormat="1" w:semiHidden="0" w:uiPriority="0" w:unhideWhenUsed="0" w:name="Normal"/>
-    <w:lsdException w:qFormat="1" w:semiHidden="0" w:uiPriority="9" w:unhideWhenUsed="0" w:name="heading 1"/>
-    <w:lsdException w:qFormat="1" w:uiPriority="9" w:name="heading 2"/>
-    <w:lsdException w:qFormat="1" w:uiPriority="9" w:name="heading 3"/>
-    <w:lsdException w:qFormat="1" w:uiPriority="9" w:name="heading 4"/>
-    <w:lsdException w:qFormat="1" w:uiPriority="9" w:name="heading 5"/>
-    <w:lsdException w:qFormat="1" w:uiPriority="9" w:name="heading 6"/>
-    <w:lsdException w:qFormat="1" w:uiPriority="9" w:name="heading 7"/>
-    <w:lsdException w:qFormat="1" w:uiPriority="9" w:name="heading 8"/>
-    <w:lsdException w:qFormat="1" w:uiPriority="9" w:name="heading 9"/>
-    <w:lsdException w:uiPriority="39" w:name="toc 1"/>
-    <w:lsdException w:uiPriority="39" w:name="toc 2"/>
-    <w:lsdException w:uiPriority="39" w:name="toc 3"/>
-    <w:lsdException w:uiPriority="39" w:name="toc 4"/>
-    <w:lsdException w:uiPriority="39" w:name="toc 5"/>
-    <w:lsdException w:uiPriority="39" w:name="toc 6"/>
-    <w:lsdException w:uiPriority="39" w:name="toc 7"/>
-    <w:lsdException w:uiPriority="39" w:name="toc 8"/>
-    <w:lsdException w:uiPriority="39" w:name="toc 9"/>
-    <w:lsdException w:qFormat="1" w:uiPriority="35" w:name="caption"/>
-    <w:lsdException w:qFormat="1" w:semiHidden="0" w:uiPriority="10" w:unhideWhenUsed="0" w:name="Title"/>
-    <w:lsdException w:uiPriority="1" w:name="Default Paragraph Font"/>
-    <w:lsdException w:qFormat="1" w:semiHidden="0" w:uiPriority="11" w:unhideWhenUsed="0" w:name="Subtitle"/>
-    <w:lsdException w:qFormat="1" w:semiHidden="0" w:uiPriority="22" w:unhideWhenUsed="0" w:name="Strong"/>
-    <w:lsdException w:qFormat="1" w:semiHidden="0" w:uiPriority="20" w:unhideWhenUsed="0" w:name="Emphasis"/>
-    <w:lsdException w:semiHidden="0" w:uiPriority="59" w:unhideWhenUsed="0" w:name="Table Grid"/>
-    <w:lsdException w:unhideWhenUsed="0" w:name="Placeholder Text"/>
-    <w:lsdException w:qFormat="1" w:semiHidden="0" w:uiPriority="1" w:unhideWhenUsed="0" w:name="No Spacing"/>
-    <w:lsdException w:semiHidden="0" w:uiPriority="60" w:unhideWhenUsed="0" w:name="Light Shading"/>
-    <w:lsdException w:semiHidden="0" w:uiPriority="61" w:unhideWhenUsed="0" w:name="Light List"/>
-    <w:lsdException w:semiHidden="0" w:uiPriority="62" w:unhideWhenUsed="0" w:name="Light Grid"/>
-    <w:lsdException w:semiHidden="0" w:uiPriority="63" w:unhideWhenUsed="0" w:name="Medium Shading 1"/>
-    <w:lsdException w:semiHidden="0" w:uiPriority="64" w:unhideWhenUsed="0" w:name="Medium Shading 2"/>
-    <w:lsdException w:semiHidden="0" w:uiPriority="65" w:unhideWhenUsed="0" w:name="Medium List 1"/>
-    <w:lsdException w:semiHidden="0" w:uiPriority="66" w:unhideWhenUsed="0" w:name="Medium List 2"/>
-    <w:lsdException w:semiHidden="0" w:uiPriority="67" w:unhideWhenUsed="0" w:name="Medium Grid 1"/>
-    <w:lsdException w:semiHidden="0" w:uiPriority="68" w:unhideWhenUsed="0" w:name="Medium Grid 2"/>
-    <w:lsdException w:semiHidden="0" w:uiPriority="69" w:unhideWhenUsed="0" w:name="Medium Grid 3"/>
-    <w:lsdException w:semiHidden="0" w:uiPriority="70" w:unhideWhenUsed="0" w:name="Dark List"/>
-    <w:lsdException w:semiHidden="0" w:uiPriority="71" w:unhideWhenUsed="0" w:name="Colorful Shading"/>
-    <w:lsdException w:semiHidden="0" w:uiPriority="72" w:unhideWhenUsed="0" w:name="Colorful List"/>
-    <w:lsdException w:semiHidden="0" w:uiPriority="73" w:unhideWhenUsed="0" w:name="Colorful Grid"/>
-    <w:lsdException w:semiHidden="0" w:uiPriority="60" w:unhideWhenUsed="0" w:name="Light Shading Accent 1"/>
-    <w:lsdException w:semiHidden="0" w:uiPriority="61" w:unhideWhenUsed="0" w:name="Light List Accent 1"/>
-    <w:lsdException w:semiHidden="0" w:uiPriority="62" w:unhideWhenUsed="0" w:name="Light Grid Accent 1"/>
-    <w:lsdException w:semiHidden="0" w:uiPriority="63" w:unhideWhenUsed="0" w:name="Medium Shading 1 Accent 1"/>
-    <w:lsdException w:semiHidden="0" w:uiPriority="64" w:unhideWhenUsed="0" w:name="Medium Shading 2 Accent 1"/>
-    <w:lsdException w:semiHidden="0" w:uiPriority="65" w:unhideWhenUsed="0" w:name="Medium List 1 Accent 1"/>
-    <w:lsdException w:unhideWhenUsed="0" w:name="Revision"/>
-    <w:lsdException w:qFormat="1" w:semiHidden="0" w:uiPriority="34" w:unhideWhenUsed="0" w:name="List Paragraph"/>
-    <w:lsdException w:qFormat="1" w:semiHidden="0" w:uiPriority="29" w:unhideWhenUsed="0" w:name="Quote"/>
-    <w:lsdException w:qFormat="1" w:semiHidden="0" w:uiPriority="30" w:unhideWhenUsed="0" w:name="Intense Quote"/>
-    <w:lsdException w:semiHidden="0" w:uiPriority="66" w:unhideWhenUsed="0" w:name="Medium List 2 Accent 1"/>
-    <w:lsdException w:semiHidden="0" w:uiPriority="67" w:unhideWhenUsed="0" w:name="Medium Grid 1 Accent 1"/>
-    <w:lsdException w:semiHidden="0" w:uiPriority="68" w:unhideWhenUsed="0" w:name="Medium Grid 2 Accent 1"/>
-    <w:lsdException w:semiHidden="0" w:uiPriority="69" w:unhideWhenUsed="0" w:name="Medium Grid 3 Accent 1"/>
-    <w:lsdException w:semiHidden="0" w:uiPriority="70" w:unhideWhenUsed="0" w:name="Dark List Accent 1"/>
-    <w:lsdException w:semiHidden="0" w:uiPriority="71" w:unhideWhenUsed="0" w:name="Colorful Shading Accent 1"/>
-    <w:lsdException w:semiHidden="0" w:uiPriority="72" w:unhideWhenUsed="0" w:name="Colorful List Accent 1"/>
-    <w:lsdException w:semiHidden="0" w:uiPriority="73" w:unhideWhenUsed="0" w:name="Colorful Grid Accent 1"/>
-    <w:lsdException w:semiHidden="0" w:uiPriority="60" w:unhideWhenUsed="0" w:name="Light Shading Accent 2"/>
-    <w:lsdException w:semiHidden="0" w:uiPriority="61" w:unhideWhenUsed="0" w:name="Light List Accent 2"/>
-    <w:lsdException w:semiHidden="0" w:uiPriority="62" w:unhideWhenUsed="0" w:name="Light Grid Accent 2"/>
-    <w:lsdException w:semiHidden="0" w:uiPriority="63" w:unhideWhenUsed="0" w:name="Medium Shading 1 Accent 2"/>
-    <w:lsdException w:semiHidden="0" w:uiPriority="64" w:unhideWhenUsed="0" w:name="Medium Shading 2 Accent 2"/>
-    <w:lsdException w:semiHidden="0" w:uiPriority="65" w:unhideWhenUsed="0" w:name="Medium List 1 Accent 2"/>
-    <w:lsdException w:semiHidden="0" w:uiPriority="66" w:unhideWhenUsed="0" w:name="Medium List 2 Accent 2"/>
-    <w:lsdException w:semiHidden="0" w:uiPriority="67" w:unhideWhenUsed="0" w:name="Medium Grid 1 Accent 2"/>
-    <w:lsdException w:semiHidden="0" w:uiPriority="68" w:unhideWhenUsed="0" w:name="Medium Grid 2 Accent 2"/>
-    <w:lsdException w:semiHidden="0" w:uiPriority="69" w:unhideWhenUsed="0" w:name="Medium Grid 3 Accent 2"/>
-    <w:lsdException w:semiHidden="0" w:uiPriority="70" w:unhideWhenUsed="0" w:name="Dark List Accent 2"/>
-    <w:lsdException w:semiHidden="0" w:uiPriority="71" w:unhideWhenUsed="0" w:name="Colorful Shading Accent 2"/>
-    <w:lsdException w:semiHidden="0" w:uiPriority="72" w:unhideWhenUsed="0" w:name="Colorful List Accent 2"/>
-    <w:lsdException w:semiHidden="0" w:uiPriority="73" w:unhideWhenUsed="0" w:name="Colorful Grid Accent 2"/>
-    <w:lsdException w:semiHidden="0" w:uiPriority="60" w:unhideWhenUsed="0" w:name="Light Shading Accent 3"/>
-    <w:lsdException w:semiHidden="0" w:uiPriority="61" w:unhideWhenUsed="0" w:name="Light List Accent 3"/>
-    <w:lsdException w:semiHidden="0" w:uiPriority="62" w:unhideWhenUsed="0" w:name="Light Grid Accent 3"/>
-    <w:lsdException w:semiHidden="0" w:uiPriority="63" w:unhideWhenUsed="0" w:name="Medium Shading 1 Accent 3"/>
-    <w:lsdException w:semiHidden="0" w:uiPriority="64" w:unhideWhenUsed="0" w:name="Medium Shading 2 Accent 3"/>
-    <w:lsdException w:semiHidden="0" w:uiPriority="65" w:unhideWhenUsed="0" w:name="Medium List 1 Accent 3"/>
-    <w:lsdException w:semiHidden="0" w:uiPriority="66" w:unhideWhenUsed="0" w:name="Medium List 2 Accent 3"/>
-    <w:lsdException w:semiHidden="0" w:uiPriority="67" w:unhideWhenUsed="0" w:name="Medium Grid 1 Accent 3"/>
-    <w:lsdException w:semiHidden="0" w:uiPriority="68" w:unhideWhenUsed="0" w:name="Medium Grid 2 Accent 3"/>
-    <w:lsdException w:semiHidden="0" w:uiPriority="69" w:unhideWhenUsed="0" w:name="Medium Grid 3 Accent 3"/>
-    <w:lsdException w:semiHidden="0" w:uiPriority="70" w:unhideWhenUsed="0" w:name="Dark List Accent 3"/>
-    <w:lsdException w:semiHidden="0" w:uiPriority="71" w:unhideWhenUsed="0" w:name="Colorful Shading Accent 3"/>
-    <w:lsdException w:semiHidden="0" w:uiPriority="72" w:unhideWhenUsed="0" w:name="Colorful List Accent 3"/>
-    <w:lsdException w:semiHidden="0" w:uiPriority="73" w:unhideWhenUsed="0" w:name="Colorful Grid Accent 3"/>
-    <w:lsdException w:semiHidden="0" w:uiPriority="60" w:unhideWhenUsed="0" w:name="Light Shading Accent 4"/>
-    <w:lsdException w:semiHidden="0" w:uiPriority="61" w:unhideWhenUsed="0" w:name="Light List Accent 4"/>
-    <w:lsdException w:semiHidden="0" w:uiPriority="62" w:unhideWhenUsed="0" w:name="Light Grid Accent 4"/>
-    <w:lsdException w:semiHidden="0" w:uiPriority="63" w:unhideWhenUsed="0" w:name="Medium Shading 1 Accent 4"/>
-    <w:lsdException w:semiHidden="0" w:uiPriority="64" w:unhideWhenUsed="0" w:name="Medium Shading 2 Accent 4"/>
-    <w:lsdException w:semiHidden="0" w:uiPriority="65" w:unhideWhenUsed="0" w:name="Medium List 1 Accent 4"/>
-    <w:lsdException w:semiHidden="0" w:uiPriority="66" w:unhideWhenUsed="0" w:name="Medium List 2 Accent 4"/>
-    <w:lsdException w:semiHidden="0" w:uiPriority="67" w:unhideWhenUsed="0" w:name="Medium Grid 1 Accent 4"/>
-    <w:lsdException w:semiHidden="0" w:uiPriority="68" w:unhideWhenUsed="0" w:name="Medium Grid 2 Accent 4"/>
-    <w:lsdException w:semiHidden="0" w:uiPriority="69" w:unhideWhenUsed="0" w:name="Medium Grid 3 Accent 4"/>
-    <w:lsdException w:semiHidden="0" w:uiPriority="70" w:unhideWhenUsed="0" w:name="Dark List Accent 4"/>
-    <w:lsdException w:semiHidden="0" w:uiPriority="71" w:unhideWhenUsed="0" w:name="Colorful Shading Accent 4"/>
-    <w:lsdException w:semiHidden="0" w:uiPriority="72" w:unhideWhenUsed="0" w:name="Colorful List Accent 4"/>
-    <w:lsdException w:semiHidden="0" w:uiPriority="73" w:unhideWhenUsed="0" w:name="Colorful Grid Accent 4"/>
-    <w:lsdException w:semiHidden="0" w:uiPriority="60" w:unhideWhenUsed="0" w:name="Light Shading Accent 5"/>
-    <w:lsdException w:semiHidden="0" w:uiPriority="61" w:unhideWhenUsed="0" w:name="Light List Accent 5"/>
-    <w:lsdException w:semiHidden="0" w:uiPriority="62" w:unhideWhenUsed="0" w:name="Light Grid Accent 5"/>
-    <w:lsdException w:semiHidden="0" w:uiPriority="63" w:unhideWhenUsed="0" w:name="Medium Shading 1 Accent 5"/>
-    <w:lsdException w:semiHidden="0" w:uiPriority="64" w:unhideWhenUsed="0" w:name="Medium Shading 2 Accent 5"/>
-    <w:lsdException w:semiHidden="0" w:uiPriority="65" w:unhideWhenUsed="0" w:name="Medium List 1 Accent 5"/>
-    <w:lsdException w:semiHidden="0" w:uiPriority="66" w:unhideWhenUsed="0" w:name="Medium List 2 Accent 5"/>
-    <w:lsdException w:semiHidden="0" w:uiPriority="67" w:unhideWhenUsed="0" w:name="Medium Grid 1 Accent 5"/>
-    <w:lsdException w:semiHidden="0" w:uiPriority="68" w:unhideWhenUsed="0" w:name="Medium Grid 2 Accent 5"/>
-    <w:lsdException w:semiHidden="0" w:uiPriority="69" w:unhideWhenUsed="0" w:name="Medium Grid 3 Accent 5"/>
-    <w:lsdException w:semiHidden="0" w:uiPriority="70" w:unhideWhenUsed="0" w:name="Dark List Accent 5"/>
-    <w:lsdException w:semiHidden="0" w:uiPriority="71" w:unhideWhenUsed="0" w:name="Colorful Shading Accent 5"/>
-    <w:lsdException w:semiHidden="0" w:uiPriority="72" w:unhideWhenUsed="0" w:name="Colorful List Accent 5"/>
-    <w:lsdException w:semiHidden="0" w:uiPriority="73" w:unhideWhenUsed="0" w:name="Colorful Grid Accent 5"/>
-    <w:lsdException w:semiHidden="0" w:uiPriority="60" w:unhideWhenUsed="0" w:name="Light Shading Accent 6"/>
-    <w:lsdException w:semiHidden="0" w:uiPriority="61" w:unhideWhenUsed="0" w:name="Light List Accent 6"/>
-    <w:lsdException w:semiHidden="0" w:uiPriority="62" w:unhideWhenUsed="0" w:name="Light Grid Accent 6"/>
-    <w:lsdException w:semiHidden="0" w:uiPriority="63" w:unhideWhenUsed="0" w:name="Medium Shading 1 Accent 6"/>
-    <w:lsdException w:semiHidden="0" w:uiPriority="64" w:unhideWhenUsed="0" w:name="Medium Shading 2 Accent 6"/>
-    <w:lsdException w:semiHidden="0" w:uiPriority="65" w:unhideWhenUsed="0" w:name="Medium List 1 Accent 6"/>
-    <w:lsdException w:semiHidden="0" w:uiPriority="66" w:unhideWhenUsed="0" w:name="Medium List 2 Accent 6"/>
-    <w:lsdException w:semiHidden="0" w:uiPriority="67" w:unhideWhenUsed="0" w:name="Medium Grid 1 Accent 6"/>
-    <w:lsdException w:semiHidden="0" w:uiPriority="68" w:unhideWhenUsed="0" w:name="Medium Grid 2 Accent 6"/>
-    <w:lsdException w:semiHidden="0" w:uiPriority="69" w:unhideWhenUsed="0" w:name="Medium Grid 3 Accent 6"/>
-    <w:lsdException w:semiHidden="0" w:uiPriority="70" w:unhideWhenUsed="0" w:name="Dark List Accent 6"/>
-    <w:lsdException w:semiHidden="0" w:uiPriority="71" w:unhideWhenUsed="0" w:name="Colorful Shading Accent 6"/>
-    <w:lsdException w:semiHidden="0" w:uiPriority="72" w:unhideWhenUsed="0" w:name="Colorful List Accent 6"/>
-    <w:lsdException w:semiHidden="0" w:uiPriority="73" w:unhideWhenUsed="0" w:name="Colorful Grid Accent 6"/>
-    <w:lsdException w:qFormat="1" w:semiHidden="0" w:uiPriority="19" w:unhideWhenUsed="0" w:name="Subtle Emphasis"/>
-    <w:lsdException w:qFormat="1" w:semiHidden="0" w:uiPriority="21" w:unhideWhenUsed="0" w:name="Intense Emphasis"/>
-    <w:lsdException w:qFormat="1" w:semiHidden="0" w:uiPriority="31" w:unhideWhenUsed="0" w:name="Subtle Reference"/>
-    <w:lsdException w:qFormat="1" w:semiHidden="0" w:uiPriority="32" w:unhideWhenUsed="0" w:name="Intense Reference"/>
-    <w:lsdException w:qFormat="1" w:semiHidden="0" w:uiPriority="33" w:unhideWhenUsed="0" w:name="Book Title"/>
-    <w:lsdException w:uiPriority="37" w:name="Bibliography"/>
-    <w:lsdException w:qFormat="1" w:uiPriority="39" w:name="TOC Heading"/>
+  <w:latentStyles w:defLockedState="0" w:defUIPriority="99" w:defSemiHidden="1" w:defUnhideWhenUsed="1" w:defQFormat="0" w:count="276">
+    <w:lsdException w:name="Normal" w:semiHidden="0" w:uiPriority="0" w:unhideWhenUsed="0" w:qFormat="1"/>
+    <w:lsdException w:name="heading 1" w:semiHidden="0" w:uiPriority="9" w:unhideWhenUsed="0" w:qFormat="1"/>
+    <w:lsdException w:name="heading 2" w:uiPriority="9" w:qFormat="1"/>
+    <w:lsdException w:name="heading 3" w:uiPriority="9" w:qFormat="1"/>
+    <w:lsdException w:name="heading 4" w:uiPriority="9" w:qFormat="1"/>
+    <w:lsdException w:name="heading 5" w:uiPriority="9" w:qFormat="1"/>
+    <w:lsdException w:name="heading 6" w:uiPriority="9" w:qFormat="1"/>
+    <w:lsdException w:name="heading 7" w:uiPriority="9" w:qFormat="1"/>
+    <w:lsdException w:name="heading 8" w:uiPriority="9" w:qFormat="1"/>
+    <w:lsdException w:name="heading 9" w:uiPriority="9" w:qFormat="1"/>
+    <w:lsdException w:name="toc 1" w:uiPriority="39"/>
+    <w:lsdException w:name="toc 2" w:uiPriority="39"/>
+    <w:lsdException w:name="toc 3" w:uiPriority="39"/>
+    <w:lsdException w:name="toc 4" w:uiPriority="39"/>
+    <w:lsdException w:name="toc 5" w:uiPriority="39"/>
+    <w:lsdException w:name="toc 6" w:uiPriority="39"/>
+    <w:lsdException w:name="toc 7" w:uiPriority="39"/>
+    <w:lsdException w:name="toc 8" w:uiPriority="39"/>
+    <w:lsdException w:name="toc 9" w:uiPriority="39"/>
+    <w:lsdException w:name="caption" w:uiPriority="35" w:qFormat="1"/>
+    <w:lsdException w:name="Title" w:semiHidden="0" w:uiPriority="10" w:unhideWhenUsed="0" w:qFormat="1"/>
+    <w:lsdException w:name="Default Paragraph Font" w:uiPriority="1"/>
+    <w:lsdException w:name="Subtitle" w:semiHidden="0" w:uiPriority="11" w:unhideWhenUsed="0" w:qFormat="1"/>
+    <w:lsdException w:name="Strong" w:semiHidden="0" w:uiPriority="22" w:unhideWhenUsed="0" w:qFormat="1"/>
+    <w:lsdException w:name="Emphasis" w:semiHidden="0" w:uiPriority="20" w:unhideWhenUsed="0" w:qFormat="1"/>
+    <w:lsdException w:name="Table Grid" w:semiHidden="0" w:uiPriority="59" w:unhideWhenUsed="0"/>
+    <w:lsdException w:name="Placeholder Text" w:unhideWhenUsed="0"/>
+    <w:lsdException w:name="No Spacing" w:semiHidden="0" w:uiPriority="1" w:unhideWhenUsed="0" w:qFormat="1"/>
+    <w:lsdException w:name="Light Shading" w:semiHidden="0" w:uiPriority="60" w:unhideWhenUsed="0"/>
+    <w:lsdException w:name="Light List" w:semiHidden="0" w:uiPriority="61" w:unhideWhenUsed="0"/>
+    <w:lsdException w:name="Light Grid" w:semiHidden="0" w:uiPriority="62" w:unhideWhenUsed="0"/>
+    <w:lsdException w:name="Medium Shading 1" w:semiHidden="0" w:uiPriority="63" w:unhideWhenUsed="0"/>
+    <w:lsdException w:name="Medium Shading 2" w:semiHidden="0" w:uiPriority="64" w:unhideWhenUsed="0"/>
+    <w:lsdException w:name="Medium List 1" w:semiHidden="0" w:uiPriority="65" w:unhideWhenUsed="0"/>
+    <w:lsdException w:name="Medium List 2" w:semiHidden="0" w:uiPriority="66" w:unhideWhenUsed="0"/>
+    <w:lsdException w:name="Medium Grid 1" w:semiHidden="0" w:uiPriority="67" w:unhideWhenUsed="0"/>
+    <w:lsdException w:name="Medium Grid 2" w:semiHidden="0" w:uiPriority="68" w:unhideWhenUsed="0"/>
+    <w:lsdException w:name="Medium Grid 3" w:semiHidden="0" w:uiPriority="69" w:unhideWhenUsed="0"/>
+    <w:lsdException w:name="Dark List" w:semiHidden="0" w:uiPriority="70" w:unhideWhenUsed="0"/>
+    <w:lsdException w:name="Colorful Shading" w:semiHidden="0" w:uiPriority="71" w:unhideWhenUsed="0"/>
+    <w:lsdException w:name="Colorful List" w:semiHidden="0" w:uiPriority="72" w:unhideWhenUsed="0"/>
+    <w:lsdException w:name="Colorful Grid" w:semiHidden="0" w:uiPriority="73" w:unhideWhenUsed="0"/>
+    <w:lsdException w:name="Light Shading Accent 1" w:semiHidden="0" w:uiPriority="60" w:unhideWhenUsed="0"/>
+    <w:lsdException w:name="Light List Accent 1" w:semiHidden="0" w:uiPriority="61" w:unhideWhenUsed="0"/>
+    <w:lsdException w:name="Light Grid Accent 1" w:semiHidden="0" w:uiPriority="62" w:unhideWhenUsed="0"/>
+    <w:lsdException w:name="Medium Shading 1 Accent 1" w:semiHidden="0" w:uiPriority="63" w:unhideWhenUsed="0"/>
+    <w:lsdException w:name="Medium Shading 2 Accent 1" w:semiHidden="0" w:uiPriority="64" w:unhideWhenUsed="0"/>
+    <w:lsdException w:name="Medium List 1 Accent 1" w:semiHidden="0" w:uiPriority="65" w:unhideWhenUsed="0"/>
+    <w:lsdException w:name="Revision" w:unhideWhenUsed="0"/>
+    <w:lsdException w:name="List Paragraph" w:semiHidden="0" w:uiPriority="34" w:unhideWhenUsed="0" w:qFormat="1"/>
+    <w:lsdException w:name="Quote" w:semiHidden="0" w:uiPriority="29" w:unhideWhenUsed="0" w:qFormat="1"/>
+    <w:lsdException w:name="Intense Quote" w:semiHidden="0" w:uiPriority="30" w:unhideWhenUsed="0" w:qFormat="1"/>
+    <w:lsdException w:name="Medium List 2 Accent 1" w:semiHidden="0" w:uiPriority="66" w:unhideWhenUsed="0"/>
+    <w:lsdException w:name="Medium Grid 1 Accent 1" w:semiHidden="0" w:uiPriority="67" w:unhideWhenUsed="0"/>
+    <w:lsdException w:name="Medium Grid 2 Accent 1" w:semiHidden="0" w:uiPriority="68" w:unhideWhenUsed="0"/>
+    <w:lsdException w:name="Medium Grid 3 Accent 1" w:semiHidden="0" w:uiPriority="69" w:unhideWhenUsed="0"/>
+    <w:lsdException w:name="Dark List Accent 1" w:semiHidden="0" w:uiPriority="70" w:unhideWhenUsed="0"/>
+    <w:lsdException w:name="Colorful Shading Accent 1" w:semiHidden="0" w:uiPriority="71" w:unhideWhenUsed="0"/>
+    <w:lsdException w:name="Colorful List Accent 1" w:semiHidden="0" w:uiPriority="72" w:unhideWhenUsed="0"/>
+    <w:lsdException w:name="Colorful Grid Accent 1" w:semiHidden="0" w:uiPriority="73" w:unhideWhenUsed="0"/>
+    <w:lsdException w:name="Light Shading Accent 2" w:semiHidden="0" w:uiPriority="60" w:unhideWhenUsed="0"/>
+    <w:lsdException w:name="Light List Accent 2" w:semiHidden="0" w:uiPriority="61" w:unhideWhenUsed="0"/>
+    <w:lsdException w:name="Light Grid Accent 2" w:semiHidden="0" w:uiPriority="62" w:unhideWhenUsed="0"/>
+    <w:lsdException w:name="Medium Shading 1 Accent 2" w:semiHidden="0" w:uiPriority="63" w:unhideWhenUsed="0"/>
+    <w:lsdException w:name="Medium Shading 2 Accent 2" w:semiHidden="0" w:uiPriority="64" w:unhideWhenUsed="0"/>
+    <w:lsdException w:name="Medium List 1 Accent 2" w:semiHidden="0" w:uiPriority="65" w:unhideWhenUsed="0"/>
+    <w:lsdException w:name="Medium List 2 Accent 2" w:semiHidden="0" w:uiPriority="66" w:unhideWhenUsed="0"/>
+    <w:lsdException w:name="Medium Grid 1 Accent 2" w:semiHidden="0" w:uiPriority="67" w:unhideWhenUsed="0"/>
+    <w:lsdException w:name="Medium Grid 2 Accent 2" w:semiHidden="0" w:uiPriority="68" w:unhideWhenUsed="0"/>
+    <w:lsdException w:name="Medium Grid 3 Accent 2" w:semiHidden="0" w:uiPriority="69" w:unhideWhenUsed="0"/>
+    <w:lsdException w:name="Dark List Accent 2" w:semiHidden="0" w:uiPriority="70" w:unhideWhenUsed="0"/>
+    <w:lsdException w:name="Colorful Shading Accent 2" w:semiHidden="0" w:uiPriority="71" w:unhideWhenUsed="0"/>
+    <w:lsdException w:name="Colorful List Accent 2" w:semiHidden="0" w:uiPriority="72" w:unhideWhenUsed="0"/>
+    <w:lsdException w:name="Colorful Grid Accent 2" w:semiHidden="0" w:uiPriority="73" w:unhideWhenUsed="0"/>
+    <w:lsdException w:name="Light Shading Accent 3" w:semiHidden="0" w:uiPriority="60" w:unhideWhenUsed="0"/>
+    <w:lsdException w:name="Light List Accent 3" w:semiHidden="0" w:uiPriority="61" w:unhideWhenUsed="0"/>
+    <w:lsdException w:name="Light Grid Accent 3" w:semiHidden="0" w:uiPriority="62" w:unhideWhenUsed="0"/>
+    <w:lsdException w:name="Medium Shading 1 Accent 3" w:semiHidden="0" w:uiPriority="63" w:unhideWhenUsed="0"/>
+    <w:lsdException w:name="Medium Shading 2 Accent 3" w:semiHidden="0" w:uiPriority="64" w:unhideWhenUsed="0"/>
+    <w:lsdException w:name="Medium List 1 Accent 3" w:semiHidden="0" w:uiPriority="65" w:unhideWhenUsed="0"/>
+    <w:lsdException w:name="Medium List 2 Accent 3" w:semiHidden="0" w:uiPriority="66" w:unhideWhenUsed="0"/>
+    <w:lsdException w:name="Medium Grid 1 Accent 3" w:semiHidden="0" w:uiPriority="67" w:unhideWhenUsed="0"/>
+    <w:lsdException w:name="Medium Grid 2 Accent 3" w:semiHidden="0" w:uiPriority="68" w:unhideWhenUsed="0"/>
+    <w:lsdException w:name="Medium Grid 3 Accent 3" w:semiHidden="0" w:uiPriority="69" w:unhideWhenUsed="0"/>
+    <w:lsdException w:name="Dark List Accent 3" w:semiHidden="0" w:uiPriority="70" w:unhideWhenUsed="0"/>
+    <w:lsdException w:name="Colorful Shading Accent 3" w:semiHidden="0" w:uiPriority="71" w:unhideWhenUsed="0"/>
+    <w:lsdException w:name="Colorful List Accent 3" w:semiHidden="0" w:uiPriority="72" w:unhideWhenUsed="0"/>
+    <w:lsdException w:name="Colorful Grid Accent 3" w:semiHidden="0" w:uiPriority="73" w:unhideWhenUsed="0"/>
+    <w:lsdException w:name="Light Shading Accent 4" w:semiHidden="0" w:uiPriority="60" w:unhideWhenUsed="0"/>
+    <w:lsdException w:name="Light List Accent 4" w:semiHidden="0" w:uiPriority="61" w:unhideWhenUsed="0"/>
+    <w:lsdException w:name="Light Grid Accent 4" w:semiHidden="0" w:uiPriority="62" w:unhideWhenUsed="0"/>
+    <w:lsdException w:name="Medium Shading 1 Accent 4" w:semiHidden="0" w:uiPriority="63" w:unhideWhenUsed="0"/>
+    <w:lsdException w:name="Medium Shading 2 Accent 4" w:semiHidden="0" w:uiPriority="64" w:unhideWhenUsed="0"/>
+    <w:lsdException w:name="Medium List 1 Accent 4" w:semiHidden="0" w:uiPriority="65" w:unhideWhenUsed="0"/>
+    <w:lsdException w:name="Medium List 2 Accent 4" w:semiHidden="0" w:uiPriority="66" w:unhideWhenUsed="0"/>
+    <w:lsdException w:name="Medium Grid 1 Accent 4" w:semiHidden="0" w:uiPriority="67" w:unhideWhenUsed="0"/>
+    <w:lsdException w:name="Medium Grid 2 Accent 4" w:semiHidden="0" w:uiPriority="68" w:unhideWhenUsed="0"/>
+    <w:lsdException w:name="Medium Grid 3 Accent 4" w:semiHidden="0" w:uiPriority="69" w:unhideWhenUsed="0"/>
+    <w:lsdException w:name="Dark List Accent 4" w:semiHidden="0" w:uiPriority="70" w:unhideWhenUsed="0"/>
+    <w:lsdException w:name="Colorful Shading Accent 4" w:semiHidden="0" w:uiPriority="71" w:unhideWhenUsed="0"/>
+    <w:lsdException w:name="Colorful List Accent 4" w:semiHidden="0" w:uiPriority="72" w:unhideWhenUsed="0"/>
+    <w:lsdException w:name="Colorful Grid Accent 4" w:semiHidden="0" w:uiPriority="73" w:unhideWhenUsed="0"/>
+    <w:lsdException w:name="Light Shading Accent 5" w:semiHidden="0" w:uiPriority="60" w:unhideWhenUsed="0"/>
+    <w:lsdException w:name="Light List Accent 5" w:semiHidden="0" w:uiPriority="61" w:unhideWhenUsed="0"/>
+    <w:lsdException w:name="Light Grid Accent 5" w:semiHidden="0" w:uiPriority="62" w:unhideWhenUsed="0"/>
+    <w:lsdException w:name="Medium Shading 1 Accent 5" w:semiHidden="0" w:uiPriority="63" w:unhideWhenUsed="0"/>
+    <w:lsdException w:name="Medium Shading 2 Accent 5" w:semiHidden="0" w:uiPriority="64" w:unhideWhenUsed="0"/>
+    <w:lsdException w:name="Medium List 1 Accent 5" w:semiHidden="0" w:uiPriority="65" w:unhideWhenUsed="0"/>
+    <w:lsdException w:name="Medium List 2 Accent 5" w:semiHidden="0" w:uiPriority="66" w:unhideWhenUsed="0"/>
+    <w:lsdException w:name="Medium Grid 1 Accent 5" w:semiHidden="0" w:uiPriority="67" w:unhideWhenUsed="0"/>
+    <w:lsdException w:name="Medium Grid 2 Accent 5" w:semiHidden="0" w:uiPriority="68" w:unhideWhenUsed="0"/>
+    <w:lsdException w:name="Medium Grid 3 Accent 5" w:semiHidden="0" w:uiPriority="69" w:unhideWhenUsed="0"/>
+    <w:lsdException w:name="Dark List Accent 5" w:semiHidden="0" w:uiPriority="70" w:unhideWhenUsed="0"/>
+    <w:lsdException w:name="Colorful Shading Accent 5" w:semiHidden="0" w:uiPriority="71" w:unhideWhenUsed="0"/>
+    <w:lsdException w:name="Colorful List Accent 5" w:semiHidden="0" w:uiPriority="72" w:unhideWhenUsed="0"/>
+    <w:lsdException w:name="Colorful Grid Accent 5" w:semiHidden="0" w:uiPriority="73" w:unhideWhenUsed="0"/>
+    <w:lsdException w:name="Light Shading Accent 6" w:semiHidden="0" w:uiPriority="60" w:unhideWhenUsed="0"/>
+    <w:lsdException w:name="Light List Accent 6" w:semiHidden="0" w:uiPriority="61" w:unhideWhenUsed="0"/>
+    <w:lsdException w:name="Light Grid Accent 6" w:semiHidden="0" w:uiPriority="62" w:unhideWhenUsed="0"/>
+    <w:lsdException w:name="Medium Shading 1 Accent 6" w:semiHidden="0" w:uiPriority="63" w:unhideWhenUsed="0"/>
+    <w:lsdException w:name="Medium Shading 2 Accent 6" w:semiHidden="0" w:uiPriority="64" w:unhideWhenUsed="0"/>
+    <w:lsdException w:name="Medium List 1 Accent 6" w:semiHidden="0" w:uiPriority="65" w:unhideWhenUsed="0"/>
+    <w:lsdException w:name="Medium List 2 Accent 6" w:semiHidden="0" w:uiPriority="66" w:unhideWhenUsed="0"/>
+    <w:lsdException w:name="Medium Grid 1 Accent 6" w:semiHidden="0" w:uiPriority="67" w:unhideWhenUsed="0"/>
+    <w:lsdException w:name="Medium Grid 2 Accent 6" w:semiHidden="0" w:uiPriority="68" w:unhideWhenUsed="0"/>
+    <w:lsdException w:name="Medium Grid 3 Accent 6" w:semiHidden="0" w:uiPriority="69" w:unhideWhenUsed="0"/>
+    <w:lsdException w:name="Dark List Accent 6" w:semiHidden="0" w:uiPriority="70" w:unhideWhenUsed="0"/>
+    <w:lsdException w:name="Colorful Shading Accent 6" w:semiHidden="0" w:uiPriority="71" w:unhideWhenUsed="0"/>
+    <w:lsdException w:name="Colorful List Accent 6" w:semiHidden="0" w:uiPriority="72" w:unhideWhenUsed="0"/>
+    <w:lsdException w:name="Colorful Grid Accent 6" w:semiHidden="0" w:uiPriority="73" w:unhideWhenUsed="0"/>
+    <w:lsdException w:name="Subtle Emphasis" w:semiHidden="0" w:uiPriority="19" w:unhideWhenUsed="0" w:qFormat="1"/>
+    <w:lsdException w:name="Intense Emphasis" w:semiHidden="0" w:uiPriority="21" w:unhideWhenUsed="0" w:qFormat="1"/>
+    <w:lsdException w:name="Subtle Reference" w:semiHidden="0" w:uiPriority="31" w:unhideWhenUsed="0" w:qFormat="1"/>
+    <w:lsdException w:name="Intense Reference" w:semiHidden="0" w:uiPriority="32" w:unhideWhenUsed="0" w:qFormat="1"/>
+    <w:lsdException w:name="Book Title" w:semiHidden="0" w:uiPriority="33" w:unhideWhenUsed="0" w:qFormat="1"/>
+    <w:lsdException w:name="Bibliography" w:uiPriority="37"/>
+    <w:lsdException w:name="TOC Heading" w:uiPriority="39" w:qFormat="1"/>
   </w:latentStyles>
-  <w:style w:type="paragraph" w:styleId="Normal" w:default="1">
+  <w:style w:type="paragraph" w:default="1" w:styleId="Normal">
     <w:name w:val="Normal"/>
     <w:qFormat/>
     <w:pPr>
-      <w:widowControl/>
-      <w:suppressAutoHyphens w:val="true"/>
-      <w:bidi w:val="0"/>
-      <w:jc w:val="left"/>
+      <w:suppressAutoHyphens/>
     </w:pPr>
     <w:rPr>
-      <w:rFonts w:ascii="Cambria" w:hAnsi="Cambria" w:eastAsia="Droid Sans Fallback" w:cs="Times New Roman"/>
       <w:color w:val="00000A"/>
-      <w:sz w:val="24"/>
-      <w:szCs w:val="24"/>
-      <w:lang w:val="en-US" w:eastAsia="en-US" w:bidi="ar-SA"/>
     </w:rPr>
   </w:style>
-  <w:style w:type="character" w:styleId="DefaultParagraphFont" w:default="1">
+  <w:style w:type="character" w:default="1" w:styleId="DefaultParagraphFont">
     <w:name w:val="Default Paragraph Font"/>
     <w:uiPriority w:val="1"/>
     <w:semiHidden/>
     <w:unhideWhenUsed/>
-    <w:rPr/>
-  </w:style>
-  <w:style w:type="character" w:styleId="InternetLink" w:customStyle="1">
+  </w:style>
+  <w:style w:type="table" w:default="1" w:styleId="TableNormal">
+    <w:name w:val="Normal Table"/>
+    <w:uiPriority w:val="99"/>
+    <w:semiHidden/>
+    <w:unhideWhenUsed/>
+    <w:tblPr>
+      <w:tblInd w:w="0" w:type="dxa"/>
+      <w:tblCellMar>
+        <w:top w:w="0" w:type="dxa"/>
+        <w:left w:w="108" w:type="dxa"/>
+        <w:bottom w:w="0" w:type="dxa"/>
+        <w:right w:w="108" w:type="dxa"/>
+      </w:tblCellMar>
+    </w:tblPr>
+  </w:style>
+  <w:style w:type="numbering" w:default="1" w:styleId="NoList">
+    <w:name w:val="No List"/>
+    <w:uiPriority w:val="99"/>
+    <w:semiHidden/>
+    <w:unhideWhenUsed/>
+  </w:style>
+  <w:style w:type="character" w:customStyle="1" w:styleId="InternetLink">
     <w:name w:val="Internet Link"/>
     <w:rPr>
       <w:color w:val="000080"/>
@@ -399,7 +440,7 @@
       <w:lang w:val="uz-Cyrl-UZ" w:eastAsia="uz-Cyrl-UZ" w:bidi="uz-Cyrl-UZ"/>
     </w:rPr>
   </w:style>
-  <w:style w:type="paragraph" w:styleId="Heading" w:customStyle="1">
+  <w:style w:type="paragraph" w:customStyle="1" w:styleId="Heading">
     <w:name w:val="Heading"/>
     <w:basedOn w:val="Normal"/>
     <w:next w:val="TextBody"/>
@@ -408,53 +449,26 @@
       <w:spacing w:before="240" w:after="120"/>
     </w:pPr>
     <w:rPr>
-      <w:rFonts w:ascii="Liberation Sans" w:hAnsi="Liberation Sans" w:eastAsia="Droid Sans Fallback" w:cs="FreeSans"/>
+      <w:rFonts w:ascii="Liberation Sans" w:hAnsi="Liberation Sans" w:cs="FreeSans"/>
       <w:sz w:val="28"/>
       <w:szCs w:val="28"/>
     </w:rPr>
   </w:style>
-  <w:style w:type="paragraph" w:styleId="TextBody" w:customStyle="1">
+  <w:style w:type="paragraph" w:customStyle="1" w:styleId="TextBody">
     <w:name w:val="Text Body"/>
     <w:basedOn w:val="Normal"/>
     <w:pPr>
-      <w:spacing w:lineRule="auto" w:line="288" w:before="0" w:after="140"/>
+      <w:spacing w:after="140" w:line="288" w:lineRule="auto"/>
     </w:pPr>
-    <w:rPr/>
   </w:style>
   <w:style w:type="paragraph" w:styleId="List">
     <w:name w:val="List"/>
     <w:basedOn w:val="TextBody"/>
-    <w:pPr/>
     <w:rPr>
       <w:rFonts w:cs="FreeSans"/>
     </w:rPr>
   </w:style>
   <w:style w:type="paragraph" w:styleId="Caption">
-    <w:name w:val="Caption"/>
-    <w:basedOn w:val="Normal"/>
-    <w:pPr>
-      <w:suppressLineNumbers/>
-      <w:spacing w:before="120" w:after="120"/>
-    </w:pPr>
-    <w:rPr>
-      <w:rFonts w:cs="FreeSans"/>
-      <w:i/>
-      <w:iCs/>
-      <w:sz w:val="24"/>
-      <w:szCs w:val="24"/>
-    </w:rPr>
-  </w:style>
-  <w:style w:type="paragraph" w:styleId="Index" w:customStyle="1">
-    <w:name w:val="Index"/>
-    <w:basedOn w:val="Normal"/>
-    <w:pPr>
-      <w:suppressLineNumbers/>
-    </w:pPr>
-    <w:rPr>
-      <w:rFonts w:cs="FreeSans"/>
-    </w:rPr>
-  </w:style>
-  <w:style w:type="paragraph" w:styleId="Caption1">
     <w:name w:val="caption"/>
     <w:basedOn w:val="Normal"/>
     <w:pPr>
@@ -467,9 +481,178 @@
       <w:iCs/>
     </w:rPr>
   </w:style>
-  <w:style w:type="numbering" w:styleId="NoList" w:default="1">
-    <w:name w:val="No List"/>
-    <w:uiPriority w:val="99"/>
+  <w:style w:type="paragraph" w:customStyle="1" w:styleId="Index">
+    <w:name w:val="Index"/>
+    <w:basedOn w:val="Normal"/>
+    <w:pPr>
+      <w:suppressLineNumbers/>
+    </w:pPr>
+    <w:rPr>
+      <w:rFonts w:cs="FreeSans"/>
+    </w:rPr>
+  </w:style>
+</w:styles>
+</file>
+
+<file path=word/stylesWithEffects.xml><?xml version="1.0" encoding="utf-8"?>
+<w:styles xmlns:wpc="http://schemas.microsoft.com/office/word/2010/wordprocessingCanvas" xmlns:mo="http://schemas.microsoft.com/office/mac/office/2008/main" xmlns:mc="http://schemas.openxmlformats.org/markup-compatibility/2006" xmlns:mv="urn:schemas-microsoft-com:mac:vml" xmlns:o="urn:schemas-microsoft-com:office:office" xmlns:r="http://schemas.openxmlformats.org/officeDocument/2006/relationships" xmlns:m="http://schemas.openxmlformats.org/officeDocument/2006/math" xmlns:v="urn:schemas-microsoft-com:vml" xmlns:wp14="http://schemas.microsoft.com/office/word/2010/wordprocessingDrawing" xmlns:wp="http://schemas.openxmlformats.org/drawingml/2006/wordprocessingDrawing" xmlns:w10="urn:schemas-microsoft-com:office:word" xmlns:w="http://schemas.openxmlformats.org/wordprocessingml/2006/main" xmlns:w14="http://schemas.microsoft.com/office/word/2010/wordml" xmlns:wpg="http://schemas.microsoft.com/office/word/2010/wordprocessingGroup" xmlns:wpi="http://schemas.microsoft.com/office/word/2010/wordprocessingInk" xmlns:wne="http://schemas.microsoft.com/office/word/2006/wordml" xmlns:wps="http://schemas.microsoft.com/office/word/2010/wordprocessingShape" mc:Ignorable="w14 wp14">
+  <w:docDefaults>
+    <w:rPrDefault>
+      <w:rPr>
+        <w:rFonts w:asciiTheme="minorHAnsi" w:eastAsiaTheme="minorEastAsia" w:hAnsiTheme="minorHAnsi" w:cstheme="minorBidi"/>
+        <w:sz w:val="24"/>
+        <w:szCs w:val="24"/>
+        <w:lang w:val="en-US" w:eastAsia="ja-JP" w:bidi="ar-SA"/>
+      </w:rPr>
+    </w:rPrDefault>
+    <w:pPrDefault/>
+  </w:docDefaults>
+  <w:latentStyles w:defLockedState="0" w:defUIPriority="99" w:defSemiHidden="1" w:defUnhideWhenUsed="1" w:defQFormat="0" w:count="276">
+    <w:lsdException w:name="Normal" w:semiHidden="0" w:uiPriority="0" w:unhideWhenUsed="0" w:qFormat="1"/>
+    <w:lsdException w:name="heading 1" w:semiHidden="0" w:uiPriority="9" w:unhideWhenUsed="0" w:qFormat="1"/>
+    <w:lsdException w:name="heading 2" w:uiPriority="9" w:qFormat="1"/>
+    <w:lsdException w:name="heading 3" w:uiPriority="9" w:qFormat="1"/>
+    <w:lsdException w:name="heading 4" w:uiPriority="9" w:qFormat="1"/>
+    <w:lsdException w:name="heading 5" w:uiPriority="9" w:qFormat="1"/>
+    <w:lsdException w:name="heading 6" w:uiPriority="9" w:qFormat="1"/>
+    <w:lsdException w:name="heading 7" w:uiPriority="9" w:qFormat="1"/>
+    <w:lsdException w:name="heading 8" w:uiPriority="9" w:qFormat="1"/>
+    <w:lsdException w:name="heading 9" w:uiPriority="9" w:qFormat="1"/>
+    <w:lsdException w:name="toc 1" w:uiPriority="39"/>
+    <w:lsdException w:name="toc 2" w:uiPriority="39"/>
+    <w:lsdException w:name="toc 3" w:uiPriority="39"/>
+    <w:lsdException w:name="toc 4" w:uiPriority="39"/>
+    <w:lsdException w:name="toc 5" w:uiPriority="39"/>
+    <w:lsdException w:name="toc 6" w:uiPriority="39"/>
+    <w:lsdException w:name="toc 7" w:uiPriority="39"/>
+    <w:lsdException w:name="toc 8" w:uiPriority="39"/>
+    <w:lsdException w:name="toc 9" w:uiPriority="39"/>
+    <w:lsdException w:name="caption" w:uiPriority="35" w:qFormat="1"/>
+    <w:lsdException w:name="Title" w:semiHidden="0" w:uiPriority="10" w:unhideWhenUsed="0" w:qFormat="1"/>
+    <w:lsdException w:name="Default Paragraph Font" w:uiPriority="1"/>
+    <w:lsdException w:name="Subtitle" w:semiHidden="0" w:uiPriority="11" w:unhideWhenUsed="0" w:qFormat="1"/>
+    <w:lsdException w:name="Strong" w:semiHidden="0" w:uiPriority="22" w:unhideWhenUsed="0" w:qFormat="1"/>
+    <w:lsdException w:name="Emphasis" w:semiHidden="0" w:uiPriority="20" w:unhideWhenUsed="0" w:qFormat="1"/>
+    <w:lsdException w:name="Table Grid" w:semiHidden="0" w:uiPriority="59" w:unhideWhenUsed="0"/>
+    <w:lsdException w:name="Placeholder Text" w:unhideWhenUsed="0"/>
+    <w:lsdException w:name="No Spacing" w:semiHidden="0" w:uiPriority="1" w:unhideWhenUsed="0" w:qFormat="1"/>
+    <w:lsdException w:name="Light Shading" w:semiHidden="0" w:uiPriority="60" w:unhideWhenUsed="0"/>
+    <w:lsdException w:name="Light List" w:semiHidden="0" w:uiPriority="61" w:unhideWhenUsed="0"/>
+    <w:lsdException w:name="Light Grid" w:semiHidden="0" w:uiPriority="62" w:unhideWhenUsed="0"/>
+    <w:lsdException w:name="Medium Shading 1" w:semiHidden="0" w:uiPriority="63" w:unhideWhenUsed="0"/>
+    <w:lsdException w:name="Medium Shading 2" w:semiHidden="0" w:uiPriority="64" w:unhideWhenUsed="0"/>
+    <w:lsdException w:name="Medium List 1" w:semiHidden="0" w:uiPriority="65" w:unhideWhenUsed="0"/>
+    <w:lsdException w:name="Medium List 2" w:semiHidden="0" w:uiPriority="66" w:unhideWhenUsed="0"/>
+    <w:lsdException w:name="Medium Grid 1" w:semiHidden="0" w:uiPriority="67" w:unhideWhenUsed="0"/>
+    <w:lsdException w:name="Medium Grid 2" w:semiHidden="0" w:uiPriority="68" w:unhideWhenUsed="0"/>
+    <w:lsdException w:name="Medium Grid 3" w:semiHidden="0" w:uiPriority="69" w:unhideWhenUsed="0"/>
+    <w:lsdException w:name="Dark List" w:semiHidden="0" w:uiPriority="70" w:unhideWhenUsed="0"/>
+    <w:lsdException w:name="Colorful Shading" w:semiHidden="0" w:uiPriority="71" w:unhideWhenUsed="0"/>
+    <w:lsdException w:name="Colorful List" w:semiHidden="0" w:uiPriority="72" w:unhideWhenUsed="0"/>
+    <w:lsdException w:name="Colorful Grid" w:semiHidden="0" w:uiPriority="73" w:unhideWhenUsed="0"/>
+    <w:lsdException w:name="Light Shading Accent 1" w:semiHidden="0" w:uiPriority="60" w:unhideWhenUsed="0"/>
+    <w:lsdException w:name="Light List Accent 1" w:semiHidden="0" w:uiPriority="61" w:unhideWhenUsed="0"/>
+    <w:lsdException w:name="Light Grid Accent 1" w:semiHidden="0" w:uiPriority="62" w:unhideWhenUsed="0"/>
+    <w:lsdException w:name="Medium Shading 1 Accent 1" w:semiHidden="0" w:uiPriority="63" w:unhideWhenUsed="0"/>
+    <w:lsdException w:name="Medium Shading 2 Accent 1" w:semiHidden="0" w:uiPriority="64" w:unhideWhenUsed="0"/>
+    <w:lsdException w:name="Medium List 1 Accent 1" w:semiHidden="0" w:uiPriority="65" w:unhideWhenUsed="0"/>
+    <w:lsdException w:name="Revision" w:unhideWhenUsed="0"/>
+    <w:lsdException w:name="List Paragraph" w:semiHidden="0" w:uiPriority="34" w:unhideWhenUsed="0" w:qFormat="1"/>
+    <w:lsdException w:name="Quote" w:semiHidden="0" w:uiPriority="29" w:unhideWhenUsed="0" w:qFormat="1"/>
+    <w:lsdException w:name="Intense Quote" w:semiHidden="0" w:uiPriority="30" w:unhideWhenUsed="0" w:qFormat="1"/>
+    <w:lsdException w:name="Medium List 2 Accent 1" w:semiHidden="0" w:uiPriority="66" w:unhideWhenUsed="0"/>
+    <w:lsdException w:name="Medium Grid 1 Accent 1" w:semiHidden="0" w:uiPriority="67" w:unhideWhenUsed="0"/>
+    <w:lsdException w:name="Medium Grid 2 Accent 1" w:semiHidden="0" w:uiPriority="68" w:unhideWhenUsed="0"/>
+    <w:lsdException w:name="Medium Grid 3 Accent 1" w:semiHidden="0" w:uiPriority="69" w:unhideWhenUsed="0"/>
+    <w:lsdException w:name="Dark List Accent 1" w:semiHidden="0" w:uiPriority="70" w:unhideWhenUsed="0"/>
+    <w:lsdException w:name="Colorful Shading Accent 1" w:semiHidden="0" w:uiPriority="71" w:unhideWhenUsed="0"/>
+    <w:lsdException w:name="Colorful List Accent 1" w:semiHidden="0" w:uiPriority="72" w:unhideWhenUsed="0"/>
+    <w:lsdException w:name="Colorful Grid Accent 1" w:semiHidden="0" w:uiPriority="73" w:unhideWhenUsed="0"/>
+    <w:lsdException w:name="Light Shading Accent 2" w:semiHidden="0" w:uiPriority="60" w:unhideWhenUsed="0"/>
+    <w:lsdException w:name="Light List Accent 2" w:semiHidden="0" w:uiPriority="61" w:unhideWhenUsed="0"/>
+    <w:lsdException w:name="Light Grid Accent 2" w:semiHidden="0" w:uiPriority="62" w:unhideWhenUsed="0"/>
+    <w:lsdException w:name="Medium Shading 1 Accent 2" w:semiHidden="0" w:uiPriority="63" w:unhideWhenUsed="0"/>
+    <w:lsdException w:name="Medium Shading 2 Accent 2" w:semiHidden="0" w:uiPriority="64" w:unhideWhenUsed="0"/>
+    <w:lsdException w:name="Medium List 1 Accent 2" w:semiHidden="0" w:uiPriority="65" w:unhideWhenUsed="0"/>
+    <w:lsdException w:name="Medium List 2 Accent 2" w:semiHidden="0" w:uiPriority="66" w:unhideWhenUsed="0"/>
+    <w:lsdException w:name="Medium Grid 1 Accent 2" w:semiHidden="0" w:uiPriority="67" w:unhideWhenUsed="0"/>
+    <w:lsdException w:name="Medium Grid 2 Accent 2" w:semiHidden="0" w:uiPriority="68" w:unhideWhenUsed="0"/>
+    <w:lsdException w:name="Medium Grid 3 Accent 2" w:semiHidden="0" w:uiPriority="69" w:unhideWhenUsed="0"/>
+    <w:lsdException w:name="Dark List Accent 2" w:semiHidden="0" w:uiPriority="70" w:unhideWhenUsed="0"/>
+    <w:lsdException w:name="Colorful Shading Accent 2" w:semiHidden="0" w:uiPriority="71" w:unhideWhenUsed="0"/>
+    <w:lsdException w:name="Colorful List Accent 2" w:semiHidden="0" w:uiPriority="72" w:unhideWhenUsed="0"/>
+    <w:lsdException w:name="Colorful Grid Accent 2" w:semiHidden="0" w:uiPriority="73" w:unhideWhenUsed="0"/>
+    <w:lsdException w:name="Light Shading Accent 3" w:semiHidden="0" w:uiPriority="60" w:unhideWhenUsed="0"/>
+    <w:lsdException w:name="Light List Accent 3" w:semiHidden="0" w:uiPriority="61" w:unhideWhenUsed="0"/>
+    <w:lsdException w:name="Light Grid Accent 3" w:semiHidden="0" w:uiPriority="62" w:unhideWhenUsed="0"/>
+    <w:lsdException w:name="Medium Shading 1 Accent 3" w:semiHidden="0" w:uiPriority="63" w:unhideWhenUsed="0"/>
+    <w:lsdException w:name="Medium Shading 2 Accent 3" w:semiHidden="0" w:uiPriority="64" w:unhideWhenUsed="0"/>
+    <w:lsdException w:name="Medium List 1 Accent 3" w:semiHidden="0" w:uiPriority="65" w:unhideWhenUsed="0"/>
+    <w:lsdException w:name="Medium List 2 Accent 3" w:semiHidden="0" w:uiPriority="66" w:unhideWhenUsed="0"/>
+    <w:lsdException w:name="Medium Grid 1 Accent 3" w:semiHidden="0" w:uiPriority="67" w:unhideWhenUsed="0"/>
+    <w:lsdException w:name="Medium Grid 2 Accent 3" w:semiHidden="0" w:uiPriority="68" w:unhideWhenUsed="0"/>
+    <w:lsdException w:name="Medium Grid 3 Accent 3" w:semiHidden="0" w:uiPriority="69" w:unhideWhenUsed="0"/>
+    <w:lsdException w:name="Dark List Accent 3" w:semiHidden="0" w:uiPriority="70" w:unhideWhenUsed="0"/>
+    <w:lsdException w:name="Colorful Shading Accent 3" w:semiHidden="0" w:uiPriority="71" w:unhideWhenUsed="0"/>
+    <w:lsdException w:name="Colorful List Accent 3" w:semiHidden="0" w:uiPriority="72" w:unhideWhenUsed="0"/>
+    <w:lsdException w:name="Colorful Grid Accent 3" w:semiHidden="0" w:uiPriority="73" w:unhideWhenUsed="0"/>
+    <w:lsdException w:name="Light Shading Accent 4" w:semiHidden="0" w:uiPriority="60" w:unhideWhenUsed="0"/>
+    <w:lsdException w:name="Light List Accent 4" w:semiHidden="0" w:uiPriority="61" w:unhideWhenUsed="0"/>
+    <w:lsdException w:name="Light Grid Accent 4" w:semiHidden="0" w:uiPriority="62" w:unhideWhenUsed="0"/>
+    <w:lsdException w:name="Medium Shading 1 Accent 4" w:semiHidden="0" w:uiPriority="63" w:unhideWhenUsed="0"/>
+    <w:lsdException w:name="Medium Shading 2 Accent 4" w:semiHidden="0" w:uiPriority="64" w:unhideWhenUsed="0"/>
+    <w:lsdException w:name="Medium List 1 Accent 4" w:semiHidden="0" w:uiPriority="65" w:unhideWhenUsed="0"/>
+    <w:lsdException w:name="Medium List 2 Accent 4" w:semiHidden="0" w:uiPriority="66" w:unhideWhenUsed="0"/>
+    <w:lsdException w:name="Medium Grid 1 Accent 4" w:semiHidden="0" w:uiPriority="67" w:unhideWhenUsed="0"/>
+    <w:lsdException w:name="Medium Grid 2 Accent 4" w:semiHidden="0" w:uiPriority="68" w:unhideWhenUsed="0"/>
+    <w:lsdException w:name="Medium Grid 3 Accent 4" w:semiHidden="0" w:uiPriority="69" w:unhideWhenUsed="0"/>
+    <w:lsdException w:name="Dark List Accent 4" w:semiHidden="0" w:uiPriority="70" w:unhideWhenUsed="0"/>
+    <w:lsdException w:name="Colorful Shading Accent 4" w:semiHidden="0" w:uiPriority="71" w:unhideWhenUsed="0"/>
+    <w:lsdException w:name="Colorful List Accent 4" w:semiHidden="0" w:uiPriority="72" w:unhideWhenUsed="0"/>
+    <w:lsdException w:name="Colorful Grid Accent 4" w:semiHidden="0" w:uiPriority="73" w:unhideWhenUsed="0"/>
+    <w:lsdException w:name="Light Shading Accent 5" w:semiHidden="0" w:uiPriority="60" w:unhideWhenUsed="0"/>
+    <w:lsdException w:name="Light List Accent 5" w:semiHidden="0" w:uiPriority="61" w:unhideWhenUsed="0"/>
+    <w:lsdException w:name="Light Grid Accent 5" w:semiHidden="0" w:uiPriority="62" w:unhideWhenUsed="0"/>
+    <w:lsdException w:name="Medium Shading 1 Accent 5" w:semiHidden="0" w:uiPriority="63" w:unhideWhenUsed="0"/>
+    <w:lsdException w:name="Medium Shading 2 Accent 5" w:semiHidden="0" w:uiPriority="64" w:unhideWhenUsed="0"/>
+    <w:lsdException w:name="Medium List 1 Accent 5" w:semiHidden="0" w:uiPriority="65" w:unhideWhenUsed="0"/>
+    <w:lsdException w:name="Medium List 2 Accent 5" w:semiHidden="0" w:uiPriority="66" w:unhideWhenUsed="0"/>
+    <w:lsdException w:name="Medium Grid 1 Accent 5" w:semiHidden="0" w:uiPriority="67" w:unhideWhenUsed="0"/>
+    <w:lsdException w:name="Medium Grid 2 Accent 5" w:semiHidden="0" w:uiPriority="68" w:unhideWhenUsed="0"/>
+    <w:lsdException w:name="Medium Grid 3 Accent 5" w:semiHidden="0" w:uiPriority="69" w:unhideWhenUsed="0"/>
+    <w:lsdException w:name="Dark List Accent 5" w:semiHidden="0" w:uiPriority="70" w:unhideWhenUsed="0"/>
+    <w:lsdException w:name="Colorful Shading Accent 5" w:semiHidden="0" w:uiPriority="71" w:unhideWhenUsed="0"/>
+    <w:lsdException w:name="Colorful List Accent 5" w:semiHidden="0" w:uiPriority="72" w:unhideWhenUsed="0"/>
+    <w:lsdException w:name="Colorful Grid Accent 5" w:semiHidden="0" w:uiPriority="73" w:unhideWhenUsed="0"/>
+    <w:lsdException w:name="Light Shading Accent 6" w:semiHidden="0" w:uiPriority="60" w:unhideWhenUsed="0"/>
+    <w:lsdException w:name="Light List Accent 6" w:semiHidden="0" w:uiPriority="61" w:unhideWhenUsed="0"/>
+    <w:lsdException w:name="Light Grid Accent 6" w:semiHidden="0" w:uiPriority="62" w:unhideWhenUsed="0"/>
+    <w:lsdException w:name="Medium Shading 1 Accent 6" w:semiHidden="0" w:uiPriority="63" w:unhideWhenUsed="0"/>
+    <w:lsdException w:name="Medium Shading 2 Accent 6" w:semiHidden="0" w:uiPriority="64" w:unhideWhenUsed="0"/>
+    <w:lsdException w:name="Medium List 1 Accent 6" w:semiHidden="0" w:uiPriority="65" w:unhideWhenUsed="0"/>
+    <w:lsdException w:name="Medium List 2 Accent 6" w:semiHidden="0" w:uiPriority="66" w:unhideWhenUsed="0"/>
+    <w:lsdException w:name="Medium Grid 1 Accent 6" w:semiHidden="0" w:uiPriority="67" w:unhideWhenUsed="0"/>
+    <w:lsdException w:name="Medium Grid 2 Accent 6" w:semiHidden="0" w:uiPriority="68" w:unhideWhenUsed="0"/>
+    <w:lsdException w:name="Medium Grid 3 Accent 6" w:semiHidden="0" w:uiPriority="69" w:unhideWhenUsed="0"/>
+    <w:lsdException w:name="Dark List Accent 6" w:semiHidden="0" w:uiPriority="70" w:unhideWhenUsed="0"/>
+    <w:lsdException w:name="Colorful Shading Accent 6" w:semiHidden="0" w:uiPriority="71" w:unhideWhenUsed="0"/>
+    <w:lsdException w:name="Colorful List Accent 6" w:semiHidden="0" w:uiPriority="72" w:unhideWhenUsed="0"/>
+    <w:lsdException w:name="Colorful Grid Accent 6" w:semiHidden="0" w:uiPriority="73" w:unhideWhenUsed="0"/>
+    <w:lsdException w:name="Subtle Emphasis" w:semiHidden="0" w:uiPriority="19" w:unhideWhenUsed="0" w:qFormat="1"/>
+    <w:lsdException w:name="Intense Emphasis" w:semiHidden="0" w:uiPriority="21" w:unhideWhenUsed="0" w:qFormat="1"/>
+    <w:lsdException w:name="Subtle Reference" w:semiHidden="0" w:uiPriority="31" w:unhideWhenUsed="0" w:qFormat="1"/>
+    <w:lsdException w:name="Intense Reference" w:semiHidden="0" w:uiPriority="32" w:unhideWhenUsed="0" w:qFormat="1"/>
+    <w:lsdException w:name="Book Title" w:semiHidden="0" w:uiPriority="33" w:unhideWhenUsed="0" w:qFormat="1"/>
+    <w:lsdException w:name="Bibliography" w:uiPriority="37"/>
+    <w:lsdException w:name="TOC Heading" w:uiPriority="39" w:qFormat="1"/>
+  </w:latentStyles>
+  <w:style w:type="paragraph" w:default="1" w:styleId="Normal">
+    <w:name w:val="Normal"/>
+    <w:qFormat/>
+  </w:style>
+  <w:style w:type="character" w:default="1" w:styleId="DefaultParagraphFont">
+    <w:name w:val="Default Paragraph Font"/>
+    <w:uiPriority w:val="1"/>
     <w:semiHidden/>
     <w:unhideWhenUsed/>
   </w:style>
@@ -479,7 +662,7 @@
     <w:semiHidden/>
     <w:unhideWhenUsed/>
     <w:tblPr>
-      <w:tblInd w:type="dxa" w:w="0"/>
+      <w:tblInd w:w="0" w:type="dxa"/>
       <w:tblCellMar>
         <w:top w:w="0" w:type="dxa"/>
         <w:left w:w="108" w:type="dxa"/>
@@ -487,6 +670,12 @@
         <w:right w:w="108" w:type="dxa"/>
       </w:tblCellMar>
     </w:tblPr>
+  </w:style>
+  <w:style w:type="numbering" w:default="1" w:styleId="NoList">
+    <w:name w:val="No List"/>
+    <w:uiPriority w:val="99"/>
+    <w:semiHidden/>
+    <w:unhideWhenUsed/>
   </w:style>
 </w:styles>
 </file>

</xml_diff>

<commit_message>
Significantly changed the code. Timer 0 is now used to calculate inter-crank events, timer 1 is the execution timer etc...
</commit_message>
<xml_diff>
--- a/ProgressDiary.docx
+++ b/ProgressDiary.docx
@@ -37,15 +37,7 @@
     </w:p>
     <w:p>
       <w:r>
-        <w:t xml:space="preserve">I was not able to get the fancy transistors to work – I am glad I had some IRF840. I was able to shoot the spark using </w:t>
-      </w:r>
-      <w:proofErr w:type="spellStart"/>
-      <w:r>
-        <w:t>Arduino</w:t>
-      </w:r>
-      <w:proofErr w:type="spellEnd"/>
-      <w:r>
-        <w:t>.</w:t>
+        <w:t>I was not able to get the fancy transistors to work – I am glad I had some IRF840. I was able to shoot the spark using Arduino.</w:t>
       </w:r>
     </w:p>
     <w:p/>
@@ -66,18 +58,7 @@
     </w:p>
     <w:p>
       <w:r>
-        <w:t xml:space="preserve">Connected the starter relay so now we are not welding when cranking :) Works pretty well. </w:t>
-      </w:r>
-      <w:r>
-        <w:t xml:space="preserve">Hooked it up to the handlebar switch </w:t>
-      </w:r>
-      <w:proofErr w:type="gramStart"/>
-      <w:r>
-        <w:t>with  a</w:t>
-      </w:r>
-      <w:proofErr w:type="gramEnd"/>
-      <w:r>
-        <w:t xml:space="preserve"> little light indicating that we're ON.</w:t>
+        <w:t>Connected the starter relay so now we are not welding when cranking :) Works pretty well. Hooked it up to the handlebar switch with  a little light indicating that we're ON.</w:t>
       </w:r>
     </w:p>
     <w:p>
@@ -93,10 +74,7 @@
         </w:r>
       </w:hyperlink>
       <w:r>
-        <w:t xml:space="preserve"> theoretically timed correctly. There's ple</w:t>
-      </w:r>
-      <w:r>
-        <w:t>nty of noise visible on the scope though...</w:t>
+        <w:t xml:space="preserve"> theoretically timed correctly. There's plenty of noise visible on the scope though...</w:t>
       </w:r>
     </w:p>
     <w:p/>
@@ -115,36 +93,7 @@
     </w:p>
     <w:p>
       <w:r>
-        <w:t xml:space="preserve">Tried with MK02. I was able to pretty much reproduce the ignition functionality BUT… there </w:t>
-      </w:r>
-      <w:proofErr w:type="gramStart"/>
-      <w:r>
-        <w:t>was</w:t>
-      </w:r>
-      <w:proofErr w:type="gramEnd"/>
-      <w:r>
-        <w:t xml:space="preserve"> lots of missed time slots, plenty of noise (a lot of it caused by having </w:t>
-      </w:r>
-      <w:proofErr w:type="spellStart"/>
-      <w:r>
-        <w:t>macbook</w:t>
-      </w:r>
-      <w:proofErr w:type="spellEnd"/>
-      <w:r>
-        <w:t xml:space="preserve"> connector to the wall).</w:t>
-      </w:r>
-      <w:r>
-        <w:t xml:space="preserve">  … AND … 3.3 V </w:t>
-      </w:r>
-      <w:proofErr w:type="spellStart"/>
-      <w:proofErr w:type="gramStart"/>
-      <w:r>
-        <w:t>ain’t</w:t>
-      </w:r>
-      <w:proofErr w:type="spellEnd"/>
-      <w:proofErr w:type="gramEnd"/>
-      <w:r>
-        <w:t xml:space="preserve"> enough to drive IRF840 to fire a spark…</w:t>
+        <w:t>Tried with MK02. I was able to pretty much reproduce the ignition functionality BUT… there was lots of missed time slots, plenty of noise (a lot of it caused by having macbook connector to the wall).  … AND … 3.3 V ain’t enough to drive IRF840 to fire a spark…</w:t>
       </w:r>
     </w:p>
     <w:p>
@@ -170,29 +119,7 @@
     </w:p>
     <w:p>
       <w:r>
-        <w:t>Built some additional harnesses and ran out of the black wire [sic</w:t>
-      </w:r>
-      <w:proofErr w:type="gramStart"/>
-      <w:r>
-        <w:t>!,</w:t>
-      </w:r>
-      <w:proofErr w:type="gramEnd"/>
-      <w:r>
-        <w:t xml:space="preserve"> </w:t>
-      </w:r>
-      <w:proofErr w:type="spellStart"/>
-      <w:r>
-        <w:t>lol</w:t>
-      </w:r>
-      <w:proofErr w:type="spellEnd"/>
-      <w:r>
-        <w:t>].  Figu</w:t>
-      </w:r>
-      <w:r>
-        <w:t>red out the fuel pump relay, tried to start the motor but I could not get it running. After modifying some of the code (mostly by removing ALL computations from the ISRs) it seemed like it wanted to start. Started some spreadsheets to come up with equation</w:t>
-      </w:r>
-      <w:r>
-        <w:t>s for the reference REQ_FUEL.</w:t>
+        <w:t>Built some additional harnesses and ran out of the black wire [sic!, lol].  Figured out the fuel pump relay, tried to start the motor but I could not get it running. After modifying some of the code (mostly by removing ALL computations from the ISRs) it seemed like it wanted to start. Started some spreadsheets to come up with equations for the reference REQ_FUEL.</w:t>
       </w:r>
     </w:p>
     <w:p/>
@@ -219,19 +146,32 @@
       <w:r>
         <w:t xml:space="preserve">and it is </w:t>
       </w:r>
+      <w:r>
+        <w:rPr>
+          <w:b/>
+        </w:rPr>
+        <w:t>550 ohm</w:t>
+      </w:r>
+      <w:r>
+        <w:t>.</w:t>
+      </w:r>
+    </w:p>
+    <w:p/>
+    <w:p>
+      <w:r>
+        <w:rPr>
+          <w:b/>
+        </w:rPr>
+        <w:t>Apr 26 2016</w:t>
+      </w:r>
+    </w:p>
+    <w:p>
+      <w:r>
+        <w:t>TDC happens IN BETWEEN the crank teeth (in our case on the rising edge of the crank signal).</w:t>
+      </w:r>
       <w:bookmarkStart w:id="0" w:name="_GoBack"/>
-      <w:r>
-        <w:rPr>
-          <w:b/>
-        </w:rPr>
-        <w:t>550 ohm</w:t>
-      </w:r>
       <w:bookmarkEnd w:id="0"/>
-      <w:r>
-        <w:t>.</w:t>
-      </w:r>
-    </w:p>
-    <w:p/>
+    </w:p>
     <w:sectPr>
       <w:pgSz w:w="12240" w:h="15840"/>
       <w:pgMar w:top="1440" w:right="1800" w:bottom="1440" w:left="1800" w:header="0" w:footer="0" w:gutter="0"/>

</xml_diff>

<commit_message>
Basic schedule working for hardcoded values
</commit_message>
<xml_diff>
--- a/ProgressDiary.docx
+++ b/ProgressDiary.docx
@@ -168,6 +168,26 @@
     <w:p>
       <w:r>
         <w:t>TDC happens IN BETWEEN the crank teeth (in our case on the rising edge of the crank signal).</w:t>
+      </w:r>
+    </w:p>
+    <w:p/>
+    <w:p>
+      <w:r>
+        <w:t>Apr 27 2016</w:t>
+      </w:r>
+    </w:p>
+    <w:p>
+      <w:r>
+        <w:t>Seems like the signle marker (12) is 90 deg BTDC of the 1</w:t>
+      </w:r>
+      <w:r>
+        <w:rPr>
+          <w:vertAlign w:val="superscript"/>
+        </w:rPr>
+        <w:t>st</w:t>
+      </w:r>
+      <w:r>
+        <w:t xml:space="preserve"> cyl.</w:t>
       </w:r>
       <w:bookmarkStart w:id="0" w:name="_GoBack"/>
       <w:bookmarkEnd w:id="0"/>

</xml_diff>

<commit_message>
Made notes regarding the design based on the info from the megasquirt manual
</commit_message>
<xml_diff>
--- a/ProgressDiary.docx
+++ b/ProgressDiary.docx
@@ -37,7 +37,15 @@
     </w:p>
     <w:p>
       <w:r>
-        <w:t>I was not able to get the fancy transistors to work – I am glad I had some IRF840. I was able to shoot the spark using Arduino.</w:t>
+        <w:t xml:space="preserve">I was not able to get the fancy transistors to work – I am glad I had some IRF840. I was able to shoot the spark using </w:t>
+      </w:r>
+      <w:proofErr w:type="spellStart"/>
+      <w:r>
+        <w:t>Arduino</w:t>
+      </w:r>
+      <w:proofErr w:type="spellEnd"/>
+      <w:r>
+        <w:t>.</w:t>
       </w:r>
     </w:p>
     <w:p/>
@@ -58,14 +66,22 @@
     </w:p>
     <w:p>
       <w:r>
-        <w:t>Connected the starter relay so now we are not welding when cranking :) Works pretty well. Hooked it up to the handlebar switch with  a little light indicating that we're ON.</w:t>
+        <w:t xml:space="preserve">Connected the starter relay so now we are not welding when cranking :) Works pretty well. Hooked it up to the handlebar switch </w:t>
+      </w:r>
+      <w:proofErr w:type="gramStart"/>
+      <w:r>
+        <w:t>with  a</w:t>
+      </w:r>
+      <w:proofErr w:type="gramEnd"/>
+      <w:r>
+        <w:t xml:space="preserve"> little light indicating that we're ON.</w:t>
       </w:r>
     </w:p>
     <w:p>
       <w:r>
         <w:t xml:space="preserve">Got some sparks going: </w:t>
       </w:r>
-      <w:hyperlink r:id="rId5">
+      <w:hyperlink r:id="rId6">
         <w:r>
           <w:rPr>
             <w:rStyle w:val="InternetLink"/>
@@ -93,7 +109,33 @@
     </w:p>
     <w:p>
       <w:r>
-        <w:t>Tried with MK02. I was able to pretty much reproduce the ignition functionality BUT… there was lots of missed time slots, plenty of noise (a lot of it caused by having macbook connector to the wall).  … AND … 3.3 V ain’t enough to drive IRF840 to fire a spark…</w:t>
+        <w:t xml:space="preserve">Tried with MK02. I was able to pretty much reproduce the ignition functionality BUT… there </w:t>
+      </w:r>
+      <w:proofErr w:type="gramStart"/>
+      <w:r>
+        <w:t>was</w:t>
+      </w:r>
+      <w:proofErr w:type="gramEnd"/>
+      <w:r>
+        <w:t xml:space="preserve"> lots of missed time slots, plenty of noise (a lot of it caused by having </w:t>
+      </w:r>
+      <w:proofErr w:type="spellStart"/>
+      <w:r>
+        <w:t>macbook</w:t>
+      </w:r>
+      <w:proofErr w:type="spellEnd"/>
+      <w:r>
+        <w:t xml:space="preserve"> connector to the wall).  … AND … 3.3 V </w:t>
+      </w:r>
+      <w:proofErr w:type="spellStart"/>
+      <w:proofErr w:type="gramStart"/>
+      <w:r>
+        <w:t>ain’t</w:t>
+      </w:r>
+      <w:proofErr w:type="spellEnd"/>
+      <w:proofErr w:type="gramEnd"/>
+      <w:r>
+        <w:t xml:space="preserve"> enough to drive IRF840 to fire a spark…</w:t>
       </w:r>
     </w:p>
     <w:p>
@@ -119,7 +161,23 @@
     </w:p>
     <w:p>
       <w:r>
-        <w:t>Built some additional harnesses and ran out of the black wire [sic!, lol].  Figured out the fuel pump relay, tried to start the motor but I could not get it running. After modifying some of the code (mostly by removing ALL computations from the ISRs) it seemed like it wanted to start. Started some spreadsheets to come up with equations for the reference REQ_FUEL.</w:t>
+        <w:t>Built some additional harnesses and ran out of the black wire [sic</w:t>
+      </w:r>
+      <w:proofErr w:type="gramStart"/>
+      <w:r>
+        <w:t>!,</w:t>
+      </w:r>
+      <w:proofErr w:type="gramEnd"/>
+      <w:r>
+        <w:t xml:space="preserve"> </w:t>
+      </w:r>
+      <w:proofErr w:type="spellStart"/>
+      <w:r>
+        <w:t>lol</w:t>
+      </w:r>
+      <w:proofErr w:type="spellEnd"/>
+      <w:r>
+        <w:t>].  Figured out the fuel pump relay, tried to start the motor but I could not get it running. After modifying some of the code (mostly by removing ALL computations from the ISRs) it seemed like it wanted to start. Started some spreadsheets to come up with equations for the reference REQ_FUEL.</w:t>
       </w:r>
     </w:p>
     <w:p/>
@@ -172,13 +230,37 @@
     </w:p>
     <w:p/>
     <w:p>
-      <w:r>
+      <w:pPr>
+        <w:rPr>
+          <w:b/>
+        </w:rPr>
+      </w:pPr>
+      <w:r>
+        <w:rPr>
+          <w:b/>
+        </w:rPr>
         <w:t>Apr 27 2016</w:t>
       </w:r>
     </w:p>
     <w:p>
       <w:r>
-        <w:t>Seems like the signle marker (12) is 90 deg BTDC of the 1</w:t>
+        <w:t xml:space="preserve">Seems like the </w:t>
+      </w:r>
+      <w:proofErr w:type="spellStart"/>
+      <w:r>
+        <w:t>signle</w:t>
+      </w:r>
+      <w:proofErr w:type="spellEnd"/>
+      <w:r>
+        <w:t xml:space="preserve"> marker (12) is 90 </w:t>
+      </w:r>
+      <w:proofErr w:type="spellStart"/>
+      <w:r>
+        <w:t>deg</w:t>
+      </w:r>
+      <w:proofErr w:type="spellEnd"/>
+      <w:r>
+        <w:t xml:space="preserve"> BTDC of the 1</w:t>
       </w:r>
       <w:r>
         <w:rPr>
@@ -187,10 +269,188 @@
         <w:t>st</w:t>
       </w:r>
       <w:r>
-        <w:t xml:space="preserve"> cyl.</w:t>
+        <w:t xml:space="preserve"> </w:t>
+      </w:r>
+      <w:proofErr w:type="spellStart"/>
+      <w:r>
+        <w:t>cyl</w:t>
+      </w:r>
+      <w:proofErr w:type="spellEnd"/>
+      <w:r>
+        <w:t>.</w:t>
+      </w:r>
+    </w:p>
+    <w:p/>
+    <w:p>
+      <w:pPr>
+        <w:rPr>
+          <w:b/>
+        </w:rPr>
+      </w:pPr>
+      <w:r>
+        <w:rPr>
+          <w:b/>
+        </w:rPr>
+        <w:t>Apr 29 2016</w:t>
+      </w:r>
+    </w:p>
+    <w:p>
+      <w:pPr>
+        <w:pStyle w:val="ListParagraph"/>
+        <w:numPr>
+          <w:ilvl w:val="0"/>
+          <w:numId w:val="1"/>
+        </w:numPr>
+      </w:pPr>
+      <w:r>
+        <w:t xml:space="preserve">I verified </w:t>
+      </w:r>
+      <w:proofErr w:type="spellStart"/>
+      <w:r>
+        <w:t>theg</w:t>
+      </w:r>
+      <w:proofErr w:type="spellEnd"/>
+      <w:r>
+        <w:t xml:space="preserve"> </w:t>
+      </w:r>
+      <w:proofErr w:type="spellStart"/>
+      <w:r>
+        <w:t>req_fuel</w:t>
+      </w:r>
+      <w:proofErr w:type="spellEnd"/>
+      <w:r>
+        <w:t xml:space="preserve"> to be 4.5ms PER cylinder (</w:t>
+      </w:r>
+      <w:hyperlink r:id="rId7" w:history="1">
+        <w:r>
+          <w:rPr>
+            <w:rStyle w:val="Hyperlink"/>
+          </w:rPr>
+          <w:t>http://www.megamanual.com/v22manual/mfuel.htm</w:t>
+        </w:r>
+      </w:hyperlink>
+      <w:r>
+        <w:t>)</w:t>
+      </w:r>
+    </w:p>
+    <w:p>
+      <w:pPr>
+        <w:pStyle w:val="ListParagraph"/>
+        <w:numPr>
+          <w:ilvl w:val="0"/>
+          <w:numId w:val="1"/>
+        </w:numPr>
+      </w:pPr>
+      <w:r>
+        <w:t>The 16 bit timer running in fast PWM mode with 50% duty cycle and variable OCR1A seems like a great choice for the teeth modulation!</w:t>
+      </w:r>
+    </w:p>
+    <w:p>
+      <w:pPr>
+        <w:pStyle w:val="ListParagraph"/>
+        <w:numPr>
+          <w:ilvl w:val="0"/>
+          <w:numId w:val="1"/>
+        </w:numPr>
+      </w:pPr>
+      <w:proofErr w:type="spellStart"/>
+      <w:r>
+        <w:lastRenderedPageBreak/>
+        <w:t>Apprently</w:t>
+      </w:r>
+      <w:proofErr w:type="spellEnd"/>
+      <w:r>
+        <w:t xml:space="preserve"> I have the high-impedance injectors – 13 ohm? Th</w:t>
+      </w:r>
+      <w:r>
+        <w:t>e dead time is probably around 0.9</w:t>
+      </w:r>
+      <w:r>
+        <w:t>ms.</w:t>
+      </w:r>
+      <w:r>
+        <w:t>}</w:t>
+      </w:r>
+      <w:r>
+        <w:br/>
       </w:r>
       <w:bookmarkStart w:id="0" w:name="_GoBack"/>
       <w:bookmarkEnd w:id="0"/>
+    </w:p>
+    <w:p>
+      <w:pPr>
+        <w:pStyle w:val="ListParagraph"/>
+        <w:numPr>
+          <w:ilvl w:val="0"/>
+          <w:numId w:val="1"/>
+        </w:numPr>
+      </w:pPr>
+      <w:r>
+        <w:t xml:space="preserve">I should get the BAT voltage divider referenced to the </w:t>
+      </w:r>
+      <w:r>
+        <w:t>5V voltage regulator.</w:t>
+      </w:r>
+    </w:p>
+    <w:p>
+      <w:pPr>
+        <w:pStyle w:val="ListParagraph"/>
+        <w:numPr>
+          <w:ilvl w:val="0"/>
+          <w:numId w:val="1"/>
+        </w:numPr>
+      </w:pPr>
+      <w:r>
+        <w:t xml:space="preserve">We need to set the ASE somehow to deal with the “tries to start but dies immediately” issue. Starting at lean and going up. </w:t>
+      </w:r>
+    </w:p>
+    <w:p>
+      <w:pPr>
+        <w:pStyle w:val="ListParagraph"/>
+        <w:numPr>
+          <w:ilvl w:val="0"/>
+          <w:numId w:val="1"/>
+        </w:numPr>
+      </w:pPr>
+      <w:r>
+        <w:t>We need some sort of prediction for degree timing.</w:t>
+      </w:r>
+    </w:p>
+    <w:p>
+      <w:pPr>
+        <w:pStyle w:val="ListParagraph"/>
+        <w:numPr>
+          <w:ilvl w:val="0"/>
+          <w:numId w:val="1"/>
+        </w:numPr>
+      </w:pPr>
+      <w:r>
+        <w:t>Threshold rpms for the cranking detection. CRANKING pulse curve.</w:t>
+      </w:r>
+    </w:p>
+    <w:p>
+      <w:pPr>
+        <w:pStyle w:val="ListParagraph"/>
+        <w:numPr>
+          <w:ilvl w:val="0"/>
+          <w:numId w:val="1"/>
+        </w:numPr>
+      </w:pPr>
+      <w:r>
+        <w:t>For the cranking mode only used cranking advance!</w:t>
+      </w:r>
+    </w:p>
+    <w:p>
+      <w:pPr>
+        <w:pStyle w:val="ListParagraph"/>
+        <w:numPr>
+          <w:ilvl w:val="0"/>
+          <w:numId w:val="1"/>
+        </w:numPr>
+      </w:pPr>
+      <w:r>
+        <w:t>We need some software signal cleanup</w:t>
+      </w:r>
     </w:p>
     <w:sectPr>
       <w:pgSz w:w="12240" w:h="15840"/>
@@ -201,6 +461,127 @@
     </w:sectPr>
   </w:body>
 </w:document>
+</file>
+
+<file path=word/numbering.xml><?xml version="1.0" encoding="utf-8"?>
+<w:numbering xmlns:wpc="http://schemas.microsoft.com/office/word/2010/wordprocessingCanvas" xmlns:mo="http://schemas.microsoft.com/office/mac/office/2008/main" xmlns:mc="http://schemas.openxmlformats.org/markup-compatibility/2006" xmlns:mv="urn:schemas-microsoft-com:mac:vml" xmlns:o="urn:schemas-microsoft-com:office:office" xmlns:r="http://schemas.openxmlformats.org/officeDocument/2006/relationships" xmlns:m="http://schemas.openxmlformats.org/officeDocument/2006/math" xmlns:v="urn:schemas-microsoft-com:vml" xmlns:wp14="http://schemas.microsoft.com/office/word/2010/wordprocessingDrawing" xmlns:wp="http://schemas.openxmlformats.org/drawingml/2006/wordprocessingDrawing" xmlns:w10="urn:schemas-microsoft-com:office:word" xmlns:w="http://schemas.openxmlformats.org/wordprocessingml/2006/main" xmlns:w14="http://schemas.microsoft.com/office/word/2010/wordml" xmlns:wpg="http://schemas.microsoft.com/office/word/2010/wordprocessingGroup" xmlns:wpi="http://schemas.microsoft.com/office/word/2010/wordprocessingInk" xmlns:wne="http://schemas.microsoft.com/office/word/2006/wordml" xmlns:wps="http://schemas.microsoft.com/office/word/2010/wordprocessingShape" mc:Ignorable="w14 wp14">
+  <w:abstractNum w:abstractNumId="0">
+    <w:nsid w:val="730429B3"/>
+    <w:multiLevelType w:val="hybridMultilevel"/>
+    <w:tmpl w:val="EB9070D8"/>
+    <w:lvl w:ilvl="0" w:tplc="04090001">
+      <w:start w:val="1"/>
+      <w:numFmt w:val="bullet"/>
+      <w:lvlText w:val=""/>
+      <w:lvlJc w:val="left"/>
+      <w:pPr>
+        <w:ind w:left="720" w:hanging="360"/>
+      </w:pPr>
+      <w:rPr>
+        <w:rFonts w:ascii="Symbol" w:hAnsi="Symbol" w:hint="default"/>
+      </w:rPr>
+    </w:lvl>
+    <w:lvl w:ilvl="1" w:tplc="04090003" w:tentative="1">
+      <w:start w:val="1"/>
+      <w:numFmt w:val="bullet"/>
+      <w:lvlText w:val="o"/>
+      <w:lvlJc w:val="left"/>
+      <w:pPr>
+        <w:ind w:left="1440" w:hanging="360"/>
+      </w:pPr>
+      <w:rPr>
+        <w:rFonts w:ascii="Courier New" w:hAnsi="Courier New" w:hint="default"/>
+      </w:rPr>
+    </w:lvl>
+    <w:lvl w:ilvl="2" w:tplc="04090005" w:tentative="1">
+      <w:start w:val="1"/>
+      <w:numFmt w:val="bullet"/>
+      <w:lvlText w:val=""/>
+      <w:lvlJc w:val="left"/>
+      <w:pPr>
+        <w:ind w:left="2160" w:hanging="360"/>
+      </w:pPr>
+      <w:rPr>
+        <w:rFonts w:ascii="Wingdings" w:hAnsi="Wingdings" w:hint="default"/>
+      </w:rPr>
+    </w:lvl>
+    <w:lvl w:ilvl="3" w:tplc="04090001" w:tentative="1">
+      <w:start w:val="1"/>
+      <w:numFmt w:val="bullet"/>
+      <w:lvlText w:val=""/>
+      <w:lvlJc w:val="left"/>
+      <w:pPr>
+        <w:ind w:left="2880" w:hanging="360"/>
+      </w:pPr>
+      <w:rPr>
+        <w:rFonts w:ascii="Symbol" w:hAnsi="Symbol" w:hint="default"/>
+      </w:rPr>
+    </w:lvl>
+    <w:lvl w:ilvl="4" w:tplc="04090003" w:tentative="1">
+      <w:start w:val="1"/>
+      <w:numFmt w:val="bullet"/>
+      <w:lvlText w:val="o"/>
+      <w:lvlJc w:val="left"/>
+      <w:pPr>
+        <w:ind w:left="3600" w:hanging="360"/>
+      </w:pPr>
+      <w:rPr>
+        <w:rFonts w:ascii="Courier New" w:hAnsi="Courier New" w:hint="default"/>
+      </w:rPr>
+    </w:lvl>
+    <w:lvl w:ilvl="5" w:tplc="04090005" w:tentative="1">
+      <w:start w:val="1"/>
+      <w:numFmt w:val="bullet"/>
+      <w:lvlText w:val=""/>
+      <w:lvlJc w:val="left"/>
+      <w:pPr>
+        <w:ind w:left="4320" w:hanging="360"/>
+      </w:pPr>
+      <w:rPr>
+        <w:rFonts w:ascii="Wingdings" w:hAnsi="Wingdings" w:hint="default"/>
+      </w:rPr>
+    </w:lvl>
+    <w:lvl w:ilvl="6" w:tplc="04090001" w:tentative="1">
+      <w:start w:val="1"/>
+      <w:numFmt w:val="bullet"/>
+      <w:lvlText w:val=""/>
+      <w:lvlJc w:val="left"/>
+      <w:pPr>
+        <w:ind w:left="5040" w:hanging="360"/>
+      </w:pPr>
+      <w:rPr>
+        <w:rFonts w:ascii="Symbol" w:hAnsi="Symbol" w:hint="default"/>
+      </w:rPr>
+    </w:lvl>
+    <w:lvl w:ilvl="7" w:tplc="04090003" w:tentative="1">
+      <w:start w:val="1"/>
+      <w:numFmt w:val="bullet"/>
+      <w:lvlText w:val="o"/>
+      <w:lvlJc w:val="left"/>
+      <w:pPr>
+        <w:ind w:left="5760" w:hanging="360"/>
+      </w:pPr>
+      <w:rPr>
+        <w:rFonts w:ascii="Courier New" w:hAnsi="Courier New" w:hint="default"/>
+      </w:rPr>
+    </w:lvl>
+    <w:lvl w:ilvl="8" w:tplc="04090005" w:tentative="1">
+      <w:start w:val="1"/>
+      <w:numFmt w:val="bullet"/>
+      <w:lvlText w:val=""/>
+      <w:lvlJc w:val="left"/>
+      <w:pPr>
+        <w:ind w:left="6480" w:hanging="360"/>
+      </w:pPr>
+      <w:rPr>
+        <w:rFonts w:ascii="Wingdings" w:hAnsi="Wingdings" w:hint="default"/>
+      </w:rPr>
+    </w:lvl>
+  </w:abstractNum>
+  <w:num w:numId="1">
+    <w:abstractNumId w:val="0"/>
+  </w:num>
+</w:numbering>
 </file>
 
 <file path=word/styles.xml><?xml version="1.0" encoding="utf-8"?>
@@ -449,6 +830,28 @@
     </w:pPr>
     <w:rPr>
       <w:rFonts w:cs="FreeSans"/>
+    </w:rPr>
+  </w:style>
+  <w:style w:type="paragraph" w:styleId="ListParagraph">
+    <w:name w:val="List Paragraph"/>
+    <w:basedOn w:val="Normal"/>
+    <w:uiPriority w:val="34"/>
+    <w:qFormat/>
+    <w:rsid w:val="006310A1"/>
+    <w:pPr>
+      <w:ind w:left="720"/>
+      <w:contextualSpacing/>
+    </w:pPr>
+  </w:style>
+  <w:style w:type="character" w:styleId="Hyperlink">
+    <w:name w:val="Hyperlink"/>
+    <w:basedOn w:val="DefaultParagraphFont"/>
+    <w:uiPriority w:val="99"/>
+    <w:unhideWhenUsed/>
+    <w:rsid w:val="006310A1"/>
+    <w:rPr>
+      <w:color w:val="0000FF" w:themeColor="hyperlink"/>
+      <w:u w:val="single"/>
     </w:rPr>
   </w:style>
 </w:styles>

</xml_diff>

<commit_message>
Updated the progress diary with the cranking waveform picture
</commit_message>
<xml_diff>
--- a/ProgressDiary.docx
+++ b/ProgressDiary.docx
@@ -37,15 +37,7 @@
     </w:p>
     <w:p>
       <w:r>
-        <w:t xml:space="preserve">I was not able to get the fancy transistors to work – I am glad I had some IRF840. I was able to shoot the spark using </w:t>
-      </w:r>
-      <w:proofErr w:type="spellStart"/>
-      <w:r>
-        <w:t>Arduino</w:t>
-      </w:r>
-      <w:proofErr w:type="spellEnd"/>
-      <w:r>
-        <w:t>.</w:t>
+        <w:t>I was not able to get the fancy transistors to work – I am glad I had some IRF840. I was able to shoot the spark using Arduino.</w:t>
       </w:r>
     </w:p>
     <w:p/>
@@ -66,15 +58,7 @@
     </w:p>
     <w:p>
       <w:r>
-        <w:t xml:space="preserve">Connected the starter relay so now we are not welding when cranking :) Works pretty well. Hooked it up to the handlebar switch </w:t>
-      </w:r>
-      <w:proofErr w:type="gramStart"/>
-      <w:r>
-        <w:t>with  a</w:t>
-      </w:r>
-      <w:proofErr w:type="gramEnd"/>
-      <w:r>
-        <w:t xml:space="preserve"> little light indicating that we're ON.</w:t>
+        <w:t>Connected the starter relay so now we are not welding when cranking :) Works pretty well. Hooked it up to the handlebar switch with  a little light indicating that we're ON.</w:t>
       </w:r>
     </w:p>
     <w:p>
@@ -109,33 +93,7 @@
     </w:p>
     <w:p>
       <w:r>
-        <w:t xml:space="preserve">Tried with MK02. I was able to pretty much reproduce the ignition functionality BUT… there </w:t>
-      </w:r>
-      <w:proofErr w:type="gramStart"/>
-      <w:r>
-        <w:t>was</w:t>
-      </w:r>
-      <w:proofErr w:type="gramEnd"/>
-      <w:r>
-        <w:t xml:space="preserve"> lots of missed time slots, plenty of noise (a lot of it caused by having </w:t>
-      </w:r>
-      <w:proofErr w:type="spellStart"/>
-      <w:r>
-        <w:t>macbook</w:t>
-      </w:r>
-      <w:proofErr w:type="spellEnd"/>
-      <w:r>
-        <w:t xml:space="preserve"> connector to the wall).  … AND … 3.3 V </w:t>
-      </w:r>
-      <w:proofErr w:type="spellStart"/>
-      <w:proofErr w:type="gramStart"/>
-      <w:r>
-        <w:t>ain’t</w:t>
-      </w:r>
-      <w:proofErr w:type="spellEnd"/>
-      <w:proofErr w:type="gramEnd"/>
-      <w:r>
-        <w:t xml:space="preserve"> enough to drive IRF840 to fire a spark…</w:t>
+        <w:t>Tried with MK02. I was able to pretty much reproduce the ignition functionality BUT… there was lots of missed time slots, plenty of noise (a lot of it caused by having macbook connector to the wall).  … AND … 3.3 V ain’t enough to drive IRF840 to fire a spark…</w:t>
       </w:r>
     </w:p>
     <w:p>
@@ -161,23 +119,7 @@
     </w:p>
     <w:p>
       <w:r>
-        <w:t>Built some additional harnesses and ran out of the black wire [sic</w:t>
-      </w:r>
-      <w:proofErr w:type="gramStart"/>
-      <w:r>
-        <w:t>!,</w:t>
-      </w:r>
-      <w:proofErr w:type="gramEnd"/>
-      <w:r>
-        <w:t xml:space="preserve"> </w:t>
-      </w:r>
-      <w:proofErr w:type="spellStart"/>
-      <w:r>
-        <w:t>lol</w:t>
-      </w:r>
-      <w:proofErr w:type="spellEnd"/>
-      <w:r>
-        <w:t>].  Figured out the fuel pump relay, tried to start the motor but I could not get it running. After modifying some of the code (mostly by removing ALL computations from the ISRs) it seemed like it wanted to start. Started some spreadsheets to come up with equations for the reference REQ_FUEL.</w:t>
+        <w:t>Built some additional harnesses and ran out of the black wire [sic!, lol].  Figured out the fuel pump relay, tried to start the motor but I could not get it running. After modifying some of the code (mostly by removing ALL computations from the ISRs) it seemed like it wanted to start. Started some spreadsheets to come up with equations for the reference REQ_FUEL.</w:t>
       </w:r>
     </w:p>
     <w:p/>
@@ -244,23 +186,7 @@
     </w:p>
     <w:p>
       <w:r>
-        <w:t xml:space="preserve">Seems like the </w:t>
-      </w:r>
-      <w:proofErr w:type="spellStart"/>
-      <w:r>
-        <w:t>signle</w:t>
-      </w:r>
-      <w:proofErr w:type="spellEnd"/>
-      <w:r>
-        <w:t xml:space="preserve"> marker (12) is 90 </w:t>
-      </w:r>
-      <w:proofErr w:type="spellStart"/>
-      <w:r>
-        <w:t>deg</w:t>
-      </w:r>
-      <w:proofErr w:type="spellEnd"/>
-      <w:r>
-        <w:t xml:space="preserve"> BTDC of the 1</w:t>
+        <w:t>Seems like the signle marker (12) is 90 deg BTDC of the 1</w:t>
       </w:r>
       <w:r>
         <w:rPr>
@@ -269,15 +195,7 @@
         <w:t>st</w:t>
       </w:r>
       <w:r>
-        <w:t xml:space="preserve"> </w:t>
-      </w:r>
-      <w:proofErr w:type="spellStart"/>
-      <w:r>
-        <w:t>cyl</w:t>
-      </w:r>
-      <w:proofErr w:type="spellEnd"/>
-      <w:r>
-        <w:t>.</w:t>
+        <w:t xml:space="preserve"> cyl.</w:t>
       </w:r>
     </w:p>
     <w:p/>
@@ -303,23 +221,7 @@
         </w:numPr>
       </w:pPr>
       <w:r>
-        <w:t xml:space="preserve">I verified </w:t>
-      </w:r>
-      <w:proofErr w:type="spellStart"/>
-      <w:r>
-        <w:t>theg</w:t>
-      </w:r>
-      <w:proofErr w:type="spellEnd"/>
-      <w:r>
-        <w:t xml:space="preserve"> </w:t>
-      </w:r>
-      <w:proofErr w:type="spellStart"/>
-      <w:r>
-        <w:t>req_fuel</w:t>
-      </w:r>
-      <w:proofErr w:type="spellEnd"/>
-      <w:r>
-        <w:t xml:space="preserve"> to be 4.5ms PER cylinder (</w:t>
+        <w:t>I verified theg req_fuel to be 4.5ms PER cylinder (</w:t>
       </w:r>
       <w:hyperlink r:id="rId7" w:history="1">
         <w:r>
@@ -353,14 +255,9 @@
           <w:numId w:val="1"/>
         </w:numPr>
       </w:pPr>
-      <w:proofErr w:type="spellStart"/>
       <w:r>
         <w:lastRenderedPageBreak/>
-        <w:t>Apprently</w:t>
-      </w:r>
-      <w:proofErr w:type="spellEnd"/>
-      <w:r>
-        <w:t xml:space="preserve"> I have the high-impedance injectors – 13 ohm? Th</w:t>
+        <w:t>Apprently I have the high-impedance injectors – 13 ohm? Th</w:t>
       </w:r>
       <w:r>
         <w:t>e dead time is probably around 0.9</w:t>
@@ -374,8 +271,6 @@
       <w:r>
         <w:br/>
       </w:r>
-      <w:bookmarkStart w:id="0" w:name="_GoBack"/>
-      <w:bookmarkEnd w:id="0"/>
     </w:p>
     <w:p>
       <w:pPr>
@@ -451,6 +346,85 @@
       <w:r>
         <w:t>We need some software signal cleanup</w:t>
       </w:r>
+    </w:p>
+    <w:p/>
+    <w:p>
+      <w:pPr>
+        <w:rPr>
+          <w:b/>
+        </w:rPr>
+      </w:pPr>
+      <w:r>
+        <w:rPr>
+          <w:b/>
+        </w:rPr>
+        <w:t>Apr 30 2016</w:t>
+      </w:r>
+    </w:p>
+    <w:p>
+      <w:r>
+        <w:t>I was able to get the MK20 ECU project up and running again – even WITH working semihosting - -specs=rdimon.specs and increased heap / stack size got it done! Now the problem is that board does not start the app when not debugging [bump].</w:t>
+      </w:r>
+    </w:p>
+    <w:p/>
+    <w:p>
+      <w:r>
+        <w:t>Captured some reference curves using Arduino:</w:t>
+      </w:r>
+    </w:p>
+    <w:p/>
+    <w:p>
+      <w:r>
+        <w:drawing>
+          <wp:inline distT="0" distB="0" distL="0" distR="0" wp14:anchorId="1F561C1B" wp14:editId="271BB9C1">
+            <wp:extent cx="5486400" cy="1340485"/>
+            <wp:effectExtent l="0" t="0" r="0" b="0"/>
+            <wp:docPr id="1" name="Picture 1"/>
+            <wp:cNvGraphicFramePr>
+              <a:graphicFrameLocks xmlns:a="http://schemas.openxmlformats.org/drawingml/2006/main" noChangeAspect="1"/>
+            </wp:cNvGraphicFramePr>
+            <a:graphic xmlns:a="http://schemas.openxmlformats.org/drawingml/2006/main">
+              <a:graphicData uri="http://schemas.openxmlformats.org/drawingml/2006/picture">
+                <pic:pic xmlns:pic="http://schemas.openxmlformats.org/drawingml/2006/picture">
+                  <pic:nvPicPr>
+                    <pic:cNvPr id="0" name="untitled.eps"/>
+                    <pic:cNvPicPr/>
+                  </pic:nvPicPr>
+                  <pic:blipFill>
+                    <a:blip r:embed="rId8">
+                      <a:extLst>
+                        <a:ext uri="{28A0092B-C50C-407E-A947-70E740481C1C}">
+                          <a14:useLocalDpi xmlns:a14="http://schemas.microsoft.com/office/drawing/2010/main" val="0"/>
+                        </a:ext>
+                      </a:extLst>
+                    </a:blip>
+                    <a:stretch>
+                      <a:fillRect/>
+                    </a:stretch>
+                  </pic:blipFill>
+                  <pic:spPr>
+                    <a:xfrm>
+                      <a:off x="0" y="0"/>
+                      <a:ext cx="5486400" cy="1340485"/>
+                    </a:xfrm>
+                    <a:prstGeom prst="rect">
+                      <a:avLst/>
+                    </a:prstGeom>
+                  </pic:spPr>
+                </pic:pic>
+              </a:graphicData>
+            </a:graphic>
+          </wp:inline>
+        </w:drawing>
+      </w:r>
+    </w:p>
+    <w:p/>
+    <w:p>
+      <w:r>
+        <w:t>Now I am thinking about wiring a quick generator for this waveform.</w:t>
+      </w:r>
+      <w:bookmarkStart w:id="0" w:name="_GoBack"/>
+      <w:bookmarkEnd w:id="0"/>
     </w:p>
     <w:sectPr>
       <w:pgSz w:w="12240" w:h="15840"/>
@@ -852,6 +826,34 @@
     <w:rPr>
       <w:color w:val="0000FF" w:themeColor="hyperlink"/>
       <w:u w:val="single"/>
+    </w:rPr>
+  </w:style>
+  <w:style w:type="paragraph" w:styleId="BalloonText">
+    <w:name w:val="Balloon Text"/>
+    <w:basedOn w:val="Normal"/>
+    <w:link w:val="BalloonTextChar"/>
+    <w:uiPriority w:val="99"/>
+    <w:semiHidden/>
+    <w:unhideWhenUsed/>
+    <w:rsid w:val="00ED00A6"/>
+    <w:rPr>
+      <w:rFonts w:ascii="Lucida Grande" w:hAnsi="Lucida Grande"/>
+      <w:sz w:val="18"/>
+      <w:szCs w:val="18"/>
+    </w:rPr>
+  </w:style>
+  <w:style w:type="character" w:customStyle="1" w:styleId="BalloonTextChar">
+    <w:name w:val="Balloon Text Char"/>
+    <w:basedOn w:val="DefaultParagraphFont"/>
+    <w:link w:val="BalloonText"/>
+    <w:uiPriority w:val="99"/>
+    <w:semiHidden/>
+    <w:rsid w:val="00ED00A6"/>
+    <w:rPr>
+      <w:rFonts w:ascii="Lucida Grande" w:hAnsi="Lucida Grande"/>
+      <w:color w:val="00000A"/>
+      <w:sz w:val="18"/>
+      <w:szCs w:val="18"/>
     </w:rPr>
   </w:style>
 </w:styles>

</xml_diff>

<commit_message>
Decided to completely rewrite the entire arudino codebase, starting from scratch - this time the smart way
</commit_message>
<xml_diff>
--- a/ProgressDiary.docx
+++ b/ProgressDiary.docx
@@ -375,6 +375,9 @@
     <w:p/>
     <w:p>
       <w:r>
+        <w:rPr>
+          <w:noProof/>
+        </w:rPr>
         <w:drawing>
           <wp:inline distT="0" distB="0" distL="0" distR="0" wp14:anchorId="1F561C1B" wp14:editId="271BB9C1">
             <wp:extent cx="5486400" cy="1340485"/>
@@ -423,8 +426,33 @@
       <w:r>
         <w:t>Now I am thinking about wiring a quick generator for this waveform.</w:t>
       </w:r>
+    </w:p>
+    <w:p/>
+    <w:p>
+      <w:pPr>
+        <w:rPr>
+          <w:b/>
+        </w:rPr>
+      </w:pPr>
+      <w:r>
+        <w:rPr>
+          <w:b/>
+        </w:rPr>
+        <w:t>May 1 2016</w:t>
+      </w:r>
+    </w:p>
+    <w:p>
+      <w:r>
+        <w:t>Decided to rewrite the Arduino code from scratch.</w:t>
+      </w:r>
+      <w:r>
+        <w:t xml:space="preserve"> This time the smart way… Estimating rpms, running state etc…</w:t>
+      </w:r>
       <w:bookmarkStart w:id="0" w:name="_GoBack"/>
       <w:bookmarkEnd w:id="0"/>
+      <w:r>
+        <w:t xml:space="preserve"> I think actually I will go with either Arduino or MK06 (when it arrives…). </w:t>
+      </w:r>
     </w:p>
     <w:sectPr>
       <w:pgSz w:w="12240" w:h="15840"/>

</xml_diff>